<commit_message>
POC word con "detalles"
</commit_message>
<xml_diff>
--- a/POC/Documento POC.docx
+++ b/POC/Documento POC.docx
@@ -1,6 +1,6 @@
 
 <file path=word/document.xml><?xml version="1.0" encoding="utf-8"?>
-<w:document xmlns:wpc="http://schemas.microsoft.com/office/word/2010/wordprocessingCanvas" xmlns:cx="http://schemas.microsoft.com/office/drawing/2014/chartex" xmlns:cx1="http://schemas.microsoft.com/office/drawing/2015/9/8/chartex" xmlns:cx2="http://schemas.microsoft.com/office/drawing/2015/10/21/chartex" xmlns:cx3="http://schemas.microsoft.com/office/drawing/2016/5/9/chartex" xmlns:cx4="http://schemas.microsoft.com/office/drawing/2016/5/10/chartex" xmlns:cx5="http://schemas.microsoft.com/office/drawing/2016/5/11/chartex" xmlns:mc="http://schemas.openxmlformats.org/markup-compatibility/2006" xmlns:o="urn:schemas-microsoft-com:office:office" xmlns:r="http://schemas.openxmlformats.org/officeDocument/2006/relationships" xmlns:m="http://schemas.openxmlformats.org/officeDocument/2006/math" xmlns:v="urn:schemas-microsoft-com:vml" xmlns:wp14="http://schemas.microsoft.com/office/word/2010/wordprocessingDrawing" xmlns:wp="http://schemas.openxmlformats.org/drawingml/2006/wordprocessingDrawing" xmlns:w10="urn:schemas-microsoft-com:office:word" xmlns:w="http://schemas.openxmlformats.org/wordprocessingml/2006/main" xmlns:w14="http://schemas.microsoft.com/office/word/2010/wordml" xmlns:w15="http://schemas.microsoft.com/office/word/2012/wordml" xmlns:w16se="http://schemas.microsoft.com/office/word/2015/wordml/symex" xmlns:wpg="http://schemas.microsoft.com/office/word/2010/wordprocessingGroup" xmlns:wpi="http://schemas.microsoft.com/office/word/2010/wordprocessingInk" xmlns:wne="http://schemas.microsoft.com/office/word/2006/wordml" xmlns:wps="http://schemas.microsoft.com/office/word/2010/wordprocessingShape" mc:Ignorable="w14 w15 w16se wp14">
+<w:document xmlns:wpc="http://schemas.microsoft.com/office/word/2010/wordprocessingCanvas" xmlns:mc="http://schemas.openxmlformats.org/markup-compatibility/2006" xmlns:o="urn:schemas-microsoft-com:office:office" xmlns:r="http://schemas.openxmlformats.org/officeDocument/2006/relationships" xmlns:m="http://schemas.openxmlformats.org/officeDocument/2006/math" xmlns:v="urn:schemas-microsoft-com:vml" xmlns:wp14="http://schemas.microsoft.com/office/word/2010/wordprocessingDrawing" xmlns:wp="http://schemas.openxmlformats.org/drawingml/2006/wordprocessingDrawing" xmlns:w10="urn:schemas-microsoft-com:office:word" xmlns:w="http://schemas.openxmlformats.org/wordprocessingml/2006/main" xmlns:w14="http://schemas.microsoft.com/office/word/2010/wordml" xmlns:wpg="http://schemas.microsoft.com/office/word/2010/wordprocessingGroup" xmlns:wpi="http://schemas.microsoft.com/office/word/2010/wordprocessingInk" xmlns:wne="http://schemas.microsoft.com/office/word/2006/wordml" xmlns:wps="http://schemas.microsoft.com/office/word/2010/wordprocessingShape" mc:Ignorable="w14 wp14">
   <w:body>
     <w:p>
       <w:pPr>
@@ -159,15 +159,7 @@
           <w:sz w:val="24"/>
           <w:szCs w:val="24"/>
         </w:rPr>
-        <w:t>José Mi</w:t>
-      </w:r>
-      <w:r>
-        <w:rPr>
-          <w:rFonts w:ascii="Times New Roman" w:hAnsi="Times New Roman" w:cs="Times New Roman"/>
-          <w:sz w:val="24"/>
-          <w:szCs w:val="24"/>
-        </w:rPr>
-        <w:t>guel Mora Rodríguez</w:t>
+        <w:t>José Miguel Mora Rodríguez</w:t>
       </w:r>
     </w:p>
     <w:p>
@@ -223,18 +215,8 @@
           <w:sz w:val="24"/>
           <w:szCs w:val="24"/>
         </w:rPr>
-        <w:t xml:space="preserve">Karina Zeledón </w:t>
-      </w:r>
-      <w:proofErr w:type="spellStart"/>
-      <w:r>
-        <w:rPr>
-          <w:rFonts w:ascii="Times New Roman" w:hAnsi="Times New Roman" w:cs="Times New Roman"/>
-          <w:sz w:val="24"/>
-          <w:szCs w:val="24"/>
-        </w:rPr>
-        <w:t>Pinell</w:t>
-      </w:r>
-      <w:proofErr w:type="spellEnd"/>
+        <w:t>Karina Zeledón Pinell</w:t>
+      </w:r>
     </w:p>
     <w:p>
       <w:pPr>
@@ -271,15 +253,7 @@
           <w:sz w:val="24"/>
           <w:szCs w:val="24"/>
         </w:rPr>
-        <w:t>Profesor</w:t>
-      </w:r>
-      <w:r>
-        <w:rPr>
-          <w:rFonts w:ascii="Times New Roman" w:hAnsi="Times New Roman" w:cs="Times New Roman"/>
-          <w:sz w:val="24"/>
-          <w:szCs w:val="24"/>
-        </w:rPr>
-        <w:t>:</w:t>
+        <w:t>Profesor:</w:t>
       </w:r>
     </w:p>
     <w:p>
@@ -301,23 +275,13 @@
           <w:szCs w:val="24"/>
         </w:rPr>
       </w:pPr>
-      <w:proofErr w:type="spellStart"/>
-      <w:r>
-        <w:rPr>
-          <w:rFonts w:ascii="Times New Roman" w:hAnsi="Times New Roman" w:cs="Times New Roman"/>
-          <w:sz w:val="24"/>
-          <w:szCs w:val="24"/>
-        </w:rPr>
-        <w:t>M.Sc</w:t>
-      </w:r>
-      <w:proofErr w:type="spellEnd"/>
-      <w:r>
-        <w:rPr>
-          <w:rFonts w:ascii="Times New Roman" w:hAnsi="Times New Roman" w:cs="Times New Roman"/>
-          <w:sz w:val="24"/>
-          <w:szCs w:val="24"/>
-        </w:rPr>
-        <w:t>.</w:t>
+      <w:r>
+        <w:rPr>
+          <w:rFonts w:ascii="Times New Roman" w:hAnsi="Times New Roman" w:cs="Times New Roman"/>
+          <w:sz w:val="24"/>
+          <w:szCs w:val="24"/>
+        </w:rPr>
+        <w:t>M.Sc.</w:t>
       </w:r>
       <w:r>
         <w:rPr>
@@ -516,6 +480,10 @@
     <w:sdt>
       <w:sdtPr>
         <w:rPr>
+          <w:rFonts w:ascii="Arial" w:eastAsia="Arial" w:hAnsi="Arial" w:cs="Arial"/>
+          <w:color w:val="000000"/>
+          <w:sz w:val="22"/>
+          <w:szCs w:val="22"/>
           <w:lang w:val="es-ES"/>
         </w:rPr>
         <w:id w:val="-1380628104"/>
@@ -526,18 +494,14 @@
       </w:sdtPr>
       <w:sdtEndPr>
         <w:rPr>
-          <w:rFonts w:ascii="Arial" w:eastAsia="Arial" w:hAnsi="Arial" w:cs="Arial"/>
           <w:b/>
           <w:bCs/>
-          <w:color w:val="000000"/>
-          <w:sz w:val="22"/>
-          <w:szCs w:val="22"/>
         </w:rPr>
       </w:sdtEndPr>
       <w:sdtContent>
         <w:p>
           <w:pPr>
-            <w:pStyle w:val="TtuloTDC"/>
+            <w:pStyle w:val="TtulodeTDC"/>
           </w:pPr>
           <w:r>
             <w:rPr>
@@ -1297,23 +1261,7 @@
           <w:sz w:val="24"/>
           <w:szCs w:val="36"/>
         </w:rPr>
-        <w:t>La implementación solicitada para el POC (</w:t>
-      </w:r>
-      <w:proofErr w:type="spellStart"/>
-      <w:r>
-        <w:rPr>
-          <w:sz w:val="24"/>
-          <w:szCs w:val="36"/>
-        </w:rPr>
-        <w:t>Proof</w:t>
-      </w:r>
-      <w:proofErr w:type="spellEnd"/>
-      <w:r>
-        <w:rPr>
-          <w:sz w:val="24"/>
-          <w:szCs w:val="36"/>
-        </w:rPr>
-        <w:t xml:space="preserve"> of concept o prueba de concepto en español) consistió en la codificación de cuatro módulos o funcionalidades presentadas en la especificación del proyecto. En este documento se presentan cuáles fueron las funcionalidades implementadas y una breve explicación de las mismas.</w:t>
+        <w:t>La implementación solicitada para el POC (Proof of concept o prueba de concepto en español) consistió en la codificación de cuatro módulos o funcionalidades presentadas en la especificación del proyecto. En este documento se presentan cuáles fueron las funcionalidades implementadas y una breve explicación de las mismas.</w:t>
       </w:r>
     </w:p>
     <w:p>
@@ -1547,7 +1495,7 @@
                     <pic:cNvPicPr preferRelativeResize="0"/>
                   </pic:nvPicPr>
                   <pic:blipFill>
-                    <a:blip r:embed="rId7"/>
+                    <a:blip r:embed="rId8"/>
                     <a:srcRect/>
                     <a:stretch>
                       <a:fillRect/>
@@ -1674,10 +1622,7 @@
         <w:jc w:val="both"/>
       </w:pPr>
       <w:r>
-        <w:t>Una vez seleccionada, debe elegir la opción para procesarlas, esto hace que en el programa se acceda a las imágenes pertenecien</w:t>
-      </w:r>
-      <w:r>
-        <w:t>tes a la carpeta, abrirá una por una para ha</w:t>
+        <w:t>Una vez seleccionada, debe elegir la opción para procesarlas, esto hace que en el programa se acceda a las imágenes pertenecientes a la carpeta, abrirá una por una para ha</w:t>
       </w:r>
       <w:r>
         <w:t>cer el proceso de la segunda funcionalidad</w:t>
@@ -1694,6 +1639,28 @@
       <w:r>
         <w:t>la tercera funcionalidad</w:t>
       </w:r>
+      <w:r>
+        <w:t>.</w:t>
+      </w:r>
+    </w:p>
+    <w:p>
+      <w:pPr>
+        <w:jc w:val="both"/>
+      </w:pPr>
+      <w:r>
+        <w:t>Para un</w:t>
+      </w:r>
+      <w:r>
+        <w:t>a</w:t>
+      </w:r>
+      <w:r>
+        <w:t xml:space="preserve"> de ejecución, se tom</w:t>
+      </w:r>
+      <w:r>
+        <w:t>ó un tamaño de muestras n</w:t>
+      </w:r>
+      <w:bookmarkStart w:id="7" w:name="_GoBack"/>
+      <w:bookmarkEnd w:id="7"/>
       <w:r>
         <w:t>.</w:t>
       </w:r>
@@ -1707,144 +1674,126 @@
           <w:szCs w:val="28"/>
         </w:rPr>
       </w:pPr>
-      <w:bookmarkStart w:id="7" w:name="_9r5luu8xh02l" w:colFirst="0" w:colLast="0"/>
-      <w:bookmarkStart w:id="8" w:name="_Toc491011742"/>
-      <w:bookmarkEnd w:id="7"/>
+      <w:bookmarkStart w:id="8" w:name="_9r5luu8xh02l" w:colFirst="0" w:colLast="0"/>
+      <w:bookmarkStart w:id="9" w:name="_Toc491011742"/>
+      <w:bookmarkEnd w:id="8"/>
       <w:r>
         <w:rPr>
           <w:sz w:val="28"/>
           <w:szCs w:val="28"/>
         </w:rPr>
-        <w:t>Funcionalidad #</w:t>
+        <w:t>Funcionalidad #2: v</w:t>
       </w:r>
       <w:r>
         <w:rPr>
           <w:sz w:val="28"/>
           <w:szCs w:val="28"/>
         </w:rPr>
-        <w:t xml:space="preserve">2: </w:t>
-      </w:r>
-      <w:proofErr w:type="spellStart"/>
-      <w:r>
+        <w:t>ectorizar la matriz que se obtiene por imagen</w:t>
+      </w:r>
+      <w:bookmarkEnd w:id="9"/>
+    </w:p>
+    <w:p>
+      <w:pPr>
+        <w:jc w:val="both"/>
+      </w:pPr>
+      <w:r>
+        <w:t>Una vez que se ab</w:t>
+      </w:r>
+      <w:r>
+        <w:t>ra una imagen en la funcionalidad anterior, esta es procesada,</w:t>
+      </w:r>
+      <w:r>
+        <w:t xml:space="preserve"> </w:t>
+      </w:r>
+      <w:r>
+        <w:t>proceso el</w:t>
+      </w:r>
+      <w:r>
+        <w:t xml:space="preserve"> cual </w:t>
+      </w:r>
+      <w:r>
+        <w:t>consiste en tomar la matriz y convertirla en un vector para luego enviarl</w:t>
+      </w:r>
+      <w:r>
+        <w:t>o como respuesta a la primera funcionalidad</w:t>
+      </w:r>
+      <w:r>
+        <w:t xml:space="preserve">, quien se encuentra en espera del resultado. </w:t>
+      </w:r>
+    </w:p>
+    <w:p>
+      <w:pPr>
+        <w:pStyle w:val="NormalWeb"/>
+        <w:spacing w:before="0" w:beforeAutospacing="0" w:after="0" w:afterAutospacing="0"/>
+        <w:jc w:val="both"/>
+      </w:pPr>
+      <w:r>
+        <w:rPr>
+          <w:rFonts w:ascii="Arial" w:hAnsi="Arial" w:cs="Arial"/>
+          <w:color w:val="000000"/>
+          <w:sz w:val="22"/>
+          <w:szCs w:val="22"/>
+        </w:rPr>
+        <w:t>Para una prueba</w:t>
+      </w:r>
+      <w:r>
+        <w:rPr>
+          <w:rFonts w:ascii="Arial" w:hAnsi="Arial" w:cs="Arial"/>
+          <w:color w:val="000000"/>
+          <w:sz w:val="22"/>
+          <w:szCs w:val="22"/>
+        </w:rPr>
+        <w:t xml:space="preserve"> de ejecución, cada muestra resultaba en un vector de tamaño m.</w:t>
+      </w:r>
+    </w:p>
+    <w:p>
+      <w:pPr>
+        <w:jc w:val="both"/>
+      </w:pPr>
+    </w:p>
+    <w:p>
+      <w:pPr>
+        <w:pStyle w:val="Ttulo2"/>
+        <w:jc w:val="both"/>
         <w:rPr>
           <w:sz w:val="28"/>
           <w:szCs w:val="28"/>
         </w:rPr>
-        <w:t>V</w:t>
-      </w:r>
+      </w:pPr>
+      <w:bookmarkStart w:id="10" w:name="_rjccet2mt1d" w:colFirst="0" w:colLast="0"/>
+      <w:bookmarkStart w:id="11" w:name="_Toc491011743"/>
+      <w:bookmarkEnd w:id="10"/>
       <w:r>
         <w:rPr>
           <w:sz w:val="28"/>
           <w:szCs w:val="28"/>
         </w:rPr>
-        <w:t>ectorizar</w:t>
-      </w:r>
-      <w:proofErr w:type="spellEnd"/>
+        <w:lastRenderedPageBreak/>
+        <w:t>Funcionalidad #3</w:t>
+      </w:r>
       <w:r>
         <w:rPr>
           <w:sz w:val="28"/>
           <w:szCs w:val="28"/>
         </w:rPr>
-        <w:t xml:space="preserve"> la matriz que se obtiene p</w:t>
+        <w:t>: hacer una matriz en la que cada columna corresponda</w:t>
       </w:r>
       <w:r>
         <w:rPr>
           <w:sz w:val="28"/>
           <w:szCs w:val="28"/>
         </w:rPr>
-        <w:t>or imagen</w:t>
-      </w:r>
-      <w:bookmarkEnd w:id="8"/>
-    </w:p>
-    <w:p>
-      <w:pPr>
-        <w:jc w:val="both"/>
-      </w:pPr>
-      <w:r>
-        <w:t>Una vez que se ab</w:t>
-      </w:r>
-      <w:r>
-        <w:t>ra una imagen en la funcionalidad anterior, esta es procesada,</w:t>
-      </w:r>
-      <w:r>
-        <w:t xml:space="preserve"> </w:t>
-      </w:r>
-      <w:r>
-        <w:t>proceso el</w:t>
-      </w:r>
-      <w:r>
-        <w:t xml:space="preserve"> cual </w:t>
-      </w:r>
-      <w:r>
-        <w:t>consiste en tomar la matriz y convertirla en un vector para luego enviarl</w:t>
-      </w:r>
-      <w:r>
-        <w:t>o como respuesta a la primera funcionalidad</w:t>
-      </w:r>
-      <w:r>
-        <w:t xml:space="preserve">, quien se encuentra en </w:t>
-      </w:r>
-      <w:r>
-        <w:t xml:space="preserve">espera del resultado. </w:t>
-      </w:r>
-    </w:p>
-    <w:p>
-      <w:pPr>
-        <w:pStyle w:val="Ttulo2"/>
-        <w:jc w:val="both"/>
-        <w:rPr>
-          <w:sz w:val="28"/>
-          <w:szCs w:val="28"/>
-        </w:rPr>
-      </w:pPr>
-      <w:bookmarkStart w:id="9" w:name="_rjccet2mt1d" w:colFirst="0" w:colLast="0"/>
-      <w:bookmarkStart w:id="10" w:name="_Toc491011743"/>
-      <w:bookmarkEnd w:id="9"/>
-      <w:r>
-        <w:rPr>
-          <w:sz w:val="28"/>
-          <w:szCs w:val="28"/>
-        </w:rPr>
-        <w:lastRenderedPageBreak/>
-        <w:t>Funcionalidad #</w:t>
-      </w:r>
-      <w:r>
-        <w:rPr>
-          <w:sz w:val="28"/>
-          <w:szCs w:val="28"/>
-        </w:rPr>
-        <w:t>3</w:t>
-      </w:r>
-      <w:r>
-        <w:rPr>
-          <w:sz w:val="28"/>
-          <w:szCs w:val="28"/>
-        </w:rPr>
-        <w:t>: hacer una matriz en la que cada columna corresponda</w:t>
-      </w:r>
-      <w:r>
-        <w:rPr>
-          <w:sz w:val="28"/>
-          <w:szCs w:val="28"/>
-        </w:rPr>
         <w:t xml:space="preserve"> a uno de los vectores de la funcionalidad #2</w:t>
       </w:r>
-      <w:bookmarkEnd w:id="10"/>
-    </w:p>
-    <w:p>
-      <w:pPr>
-        <w:jc w:val="both"/>
-      </w:pPr>
-      <w:r>
-        <w:t xml:space="preserve">Una vez que se finaliza la construcción del vector de imágenes </w:t>
-      </w:r>
-      <w:proofErr w:type="spellStart"/>
-      <w:r>
-        <w:t>vectorizadas</w:t>
-      </w:r>
-      <w:proofErr w:type="spellEnd"/>
-      <w:r>
-        <w:t xml:space="preserve"> en </w:t>
+      <w:bookmarkEnd w:id="11"/>
+    </w:p>
+    <w:p>
+      <w:pPr>
+        <w:jc w:val="both"/>
+      </w:pPr>
+      <w:r>
+        <w:t xml:space="preserve">Una vez que se finaliza la construcción del vector de imágenes vectorizadas en </w:t>
       </w:r>
       <w:r>
         <w:t xml:space="preserve">la </w:t>
@@ -1852,8 +1801,6 @@
       <w:r>
         <w:t>primera funcionalidad</w:t>
       </w:r>
-      <w:bookmarkStart w:id="11" w:name="_GoBack"/>
-      <w:bookmarkEnd w:id="11"/>
       <w:r>
         <w:t xml:space="preserve">, este se envía </w:t>
       </w:r>
@@ -1861,18 +1808,15 @@
         <w:t>a la funcionalidad número tres</w:t>
       </w:r>
       <w:r>
-        <w:t xml:space="preserve"> </w:t>
-      </w:r>
-      <w:r>
-        <w:t xml:space="preserve">para ser procesado. El proceso consiste en crear una matriz a partir de las imágenes </w:t>
-      </w:r>
-      <w:proofErr w:type="spellStart"/>
-      <w:r>
-        <w:t>vectorizadas</w:t>
-      </w:r>
-      <w:proofErr w:type="spellEnd"/>
-      <w:r>
-        <w:t xml:space="preserve"> dentro del vector de entrada, esto logrando que cada elemento del vector sea una columna de la matriz que se formará para retornar como resultado.</w:t>
+        <w:t xml:space="preserve"> para ser procesado. El proceso consiste en crear una matriz a partir de las imágenes vectorizadas dentro del vector de entrada, esto logrando que cada elemento del vector sea una columna de la matriz que se formará para retornar como resultado.</w:t>
+      </w:r>
+    </w:p>
+    <w:p>
+      <w:pPr>
+        <w:jc w:val="both"/>
+      </w:pPr>
+      <w:r>
+        <w:t>Para una prueba de ejecución, se obtuvo una matriz A de dimensión mxn.</w:t>
       </w:r>
     </w:p>
     <w:p>
@@ -1892,27 +1836,20 @@
           <w:sz w:val="28"/>
           <w:szCs w:val="28"/>
         </w:rPr>
-        <w:t>Funcionalidad #</w:t>
+        <w:t>Funcionalidad #4</w:t>
       </w:r>
       <w:r>
         <w:rPr>
           <w:sz w:val="28"/>
           <w:szCs w:val="28"/>
         </w:rPr>
-        <w:t>4</w:t>
+        <w:t>: calcula la matriz de covarianza de la matr</w:t>
       </w:r>
       <w:r>
         <w:rPr>
           <w:sz w:val="28"/>
           <w:szCs w:val="28"/>
         </w:rPr>
-        <w:t>: calcula la matriz de covarianza de la matr</w:t>
-      </w:r>
-      <w:r>
-        <w:rPr>
-          <w:sz w:val="28"/>
-          <w:szCs w:val="28"/>
-        </w:rPr>
         <w:t>iz obtenida en la funcionalidad #3</w:t>
       </w:r>
       <w:bookmarkEnd w:id="13"/>
@@ -1922,32 +1859,13 @@
         <w:jc w:val="both"/>
       </w:pPr>
       <w:r>
-        <w:t xml:space="preserve">Una vez obtenida la matriz que se forma de las imágenes </w:t>
-      </w:r>
-      <w:proofErr w:type="spellStart"/>
-      <w:r>
-        <w:t>vectorizadas</w:t>
-      </w:r>
-      <w:proofErr w:type="spellEnd"/>
-      <w:r>
-        <w:t xml:space="preserve"> en </w:t>
+        <w:t xml:space="preserve">Una vez obtenida la matriz que se forma de las imágenes vectorizadas en </w:t>
       </w:r>
       <w:r>
         <w:t>la tercera funcionalidad</w:t>
       </w:r>
       <w:r>
-        <w:t>, es posible calcular la matriz de covarianza para esta, la cuál será retornada como un res</w:t>
-      </w:r>
-      <w:r>
-        <w:t xml:space="preserve">ultado que será guardada en un archivo </w:t>
-      </w:r>
-      <w:proofErr w:type="spellStart"/>
-      <w:r>
-        <w:t>txt</w:t>
-      </w:r>
-      <w:proofErr w:type="spellEnd"/>
-      <w:r>
-        <w:t>.</w:t>
+        <w:t>, es posible calcular la matriz de covarianza para esta, la cuál será retornada como un resultado que será guardada en un archivo txt.</w:t>
       </w:r>
     </w:p>
     <w:p>
@@ -1988,23 +1906,7 @@
       <w:bookmarkStart w:id="17" w:name="_Toc491011746"/>
       <w:bookmarkEnd w:id="16"/>
       <w:r>
-        <w:t xml:space="preserve">Problema al importar un proyecto </w:t>
-      </w:r>
-      <w:proofErr w:type="spellStart"/>
-      <w:r>
-        <w:t>django</w:t>
-      </w:r>
-      <w:proofErr w:type="spellEnd"/>
-      <w:r>
-        <w:t xml:space="preserve"> de </w:t>
-      </w:r>
-      <w:proofErr w:type="spellStart"/>
-      <w:r>
-        <w:t>github</w:t>
-      </w:r>
-      <w:proofErr w:type="spellEnd"/>
-      <w:r>
-        <w:t xml:space="preserve"> en eclipse</w:t>
+        <w:t>Problema al importar un proyecto django de github en eclipse</w:t>
       </w:r>
       <w:bookmarkEnd w:id="17"/>
     </w:p>
@@ -2013,33 +1915,11 @@
         <w:jc w:val="both"/>
       </w:pPr>
       <w:r>
-        <w:t xml:space="preserve">Eclipse hace un manejo de directorios dentro de las propiedades de un proyecto, por lo que, si el repositorio </w:t>
-      </w:r>
-      <w:r>
-        <w:t xml:space="preserve">se llamaba de diferente manera que el de la aplicación web de </w:t>
-      </w:r>
-      <w:proofErr w:type="spellStart"/>
-      <w:r>
-        <w:t>django</w:t>
-      </w:r>
-      <w:proofErr w:type="spellEnd"/>
-      <w:r>
-        <w:t xml:space="preserve">, el proyecto importado de </w:t>
-      </w:r>
-      <w:proofErr w:type="spellStart"/>
-      <w:r>
-        <w:t>github</w:t>
-      </w:r>
-      <w:proofErr w:type="spellEnd"/>
-      <w:r>
-        <w:t xml:space="preserve"> tendría entre sus directorios el nombre del repositorio y no el de la aplicación web, lo cual suponía un problema para ejecutar la aplicación, debido a qu</w:t>
-      </w:r>
-      <w:r>
-        <w:t>e se buscaban archivos dentro de la carpeta equivocada, por lo que se tuvo que hacer un cambio en las configuraciones para que se tomara en cuenta a la carpeta correcta y así, funcionara el proyecto.</w:t>
+        <w:t>Eclipse hace un manejo de directorios dentro de las propiedades de un proyecto, por lo que, si el repositorio se llamaba de diferente manera que el de la aplicación web de django, el proyecto importado de github tendría entre sus directorios el nombre del repositorio y no el de la aplicación web, lo cual suponía un problema para ejecutar la aplicación, debido a que se buscaban archivos dentro de la carpeta equivocada, por lo que se tuvo que hacer un cambio en las configuraciones para que se tomara en cuenta a la carpeta correcta y así, funcionara el proyecto.</w:t>
       </w:r>
     </w:p>
     <w:sectPr>
-      <w:footerReference w:type="default" r:id="rId8"/>
+      <w:footerReference w:type="default" r:id="rId9"/>
       <w:pgSz w:w="11909" w:h="16834"/>
       <w:pgMar w:top="1440" w:right="1440" w:bottom="1440" w:left="1440" w:header="0" w:footer="720" w:gutter="0"/>
       <w:pgNumType w:start="1"/>
@@ -2050,7 +1930,7 @@
 </file>
 
 <file path=word/endnotes.xml><?xml version="1.0" encoding="utf-8"?>
-<w:endnotes xmlns:wpc="http://schemas.microsoft.com/office/word/2010/wordprocessingCanvas" xmlns:cx="http://schemas.microsoft.com/office/drawing/2014/chartex" xmlns:cx1="http://schemas.microsoft.com/office/drawing/2015/9/8/chartex" xmlns:cx2="http://schemas.microsoft.com/office/drawing/2015/10/21/chartex" xmlns:cx3="http://schemas.microsoft.com/office/drawing/2016/5/9/chartex" xmlns:cx4="http://schemas.microsoft.com/office/drawing/2016/5/10/chartex" xmlns:cx5="http://schemas.microsoft.com/office/drawing/2016/5/11/chartex" xmlns:mc="http://schemas.openxmlformats.org/markup-compatibility/2006" xmlns:o="urn:schemas-microsoft-com:office:office" xmlns:r="http://schemas.openxmlformats.org/officeDocument/2006/relationships" xmlns:m="http://schemas.openxmlformats.org/officeDocument/2006/math" xmlns:v="urn:schemas-microsoft-com:vml" xmlns:wp14="http://schemas.microsoft.com/office/word/2010/wordprocessingDrawing" xmlns:wp="http://schemas.openxmlformats.org/drawingml/2006/wordprocessingDrawing" xmlns:w10="urn:schemas-microsoft-com:office:word" xmlns:w="http://schemas.openxmlformats.org/wordprocessingml/2006/main" xmlns:w14="http://schemas.microsoft.com/office/word/2010/wordml" xmlns:w15="http://schemas.microsoft.com/office/word/2012/wordml" xmlns:w16se="http://schemas.microsoft.com/office/word/2015/wordml/symex" xmlns:wpg="http://schemas.microsoft.com/office/word/2010/wordprocessingGroup" xmlns:wpi="http://schemas.microsoft.com/office/word/2010/wordprocessingInk" xmlns:wne="http://schemas.microsoft.com/office/word/2006/wordml" xmlns:wps="http://schemas.microsoft.com/office/word/2010/wordprocessingShape" mc:Ignorable="w14 w15 w16se wp14">
+<w:endnotes xmlns:wpc="http://schemas.microsoft.com/office/word/2010/wordprocessingCanvas" xmlns:mc="http://schemas.openxmlformats.org/markup-compatibility/2006" xmlns:o="urn:schemas-microsoft-com:office:office" xmlns:r="http://schemas.openxmlformats.org/officeDocument/2006/relationships" xmlns:m="http://schemas.openxmlformats.org/officeDocument/2006/math" xmlns:v="urn:schemas-microsoft-com:vml" xmlns:wp14="http://schemas.microsoft.com/office/word/2010/wordprocessingDrawing" xmlns:wp="http://schemas.openxmlformats.org/drawingml/2006/wordprocessingDrawing" xmlns:w10="urn:schemas-microsoft-com:office:word" xmlns:w="http://schemas.openxmlformats.org/wordprocessingml/2006/main" xmlns:w14="http://schemas.microsoft.com/office/word/2010/wordml" xmlns:wpg="http://schemas.microsoft.com/office/word/2010/wordprocessingGroup" xmlns:wpi="http://schemas.microsoft.com/office/word/2010/wordprocessingInk" xmlns:wne="http://schemas.microsoft.com/office/word/2006/wordml" xmlns:wps="http://schemas.microsoft.com/office/word/2010/wordprocessingShape" mc:Ignorable="w14 wp14">
   <w:endnote w:type="separator" w:id="-1">
     <w:p>
       <w:pPr>
@@ -2075,7 +1955,7 @@
 </file>
 
 <file path=word/footer1.xml><?xml version="1.0" encoding="utf-8"?>
-<w:ftr xmlns:wpc="http://schemas.microsoft.com/office/word/2010/wordprocessingCanvas" xmlns:cx="http://schemas.microsoft.com/office/drawing/2014/chartex" xmlns:cx1="http://schemas.microsoft.com/office/drawing/2015/9/8/chartex" xmlns:cx2="http://schemas.microsoft.com/office/drawing/2015/10/21/chartex" xmlns:cx3="http://schemas.microsoft.com/office/drawing/2016/5/9/chartex" xmlns:cx4="http://schemas.microsoft.com/office/drawing/2016/5/10/chartex" xmlns:cx5="http://schemas.microsoft.com/office/drawing/2016/5/11/chartex" xmlns:mc="http://schemas.openxmlformats.org/markup-compatibility/2006" xmlns:o="urn:schemas-microsoft-com:office:office" xmlns:r="http://schemas.openxmlformats.org/officeDocument/2006/relationships" xmlns:m="http://schemas.openxmlformats.org/officeDocument/2006/math" xmlns:v="urn:schemas-microsoft-com:vml" xmlns:wp14="http://schemas.microsoft.com/office/word/2010/wordprocessingDrawing" xmlns:wp="http://schemas.openxmlformats.org/drawingml/2006/wordprocessingDrawing" xmlns:w10="urn:schemas-microsoft-com:office:word" xmlns:w="http://schemas.openxmlformats.org/wordprocessingml/2006/main" xmlns:w14="http://schemas.microsoft.com/office/word/2010/wordml" xmlns:w15="http://schemas.microsoft.com/office/word/2012/wordml" xmlns:w16se="http://schemas.microsoft.com/office/word/2015/wordml/symex" xmlns:wpg="http://schemas.microsoft.com/office/word/2010/wordprocessingGroup" xmlns:wpi="http://schemas.microsoft.com/office/word/2010/wordprocessingInk" xmlns:wne="http://schemas.microsoft.com/office/word/2006/wordml" xmlns:wps="http://schemas.microsoft.com/office/word/2010/wordprocessingShape" mc:Ignorable="w14 w15 w16se wp14">
+<w:ftr xmlns:wpc="http://schemas.microsoft.com/office/word/2010/wordprocessingCanvas" xmlns:mc="http://schemas.openxmlformats.org/markup-compatibility/2006" xmlns:o="urn:schemas-microsoft-com:office:office" xmlns:r="http://schemas.openxmlformats.org/officeDocument/2006/relationships" xmlns:m="http://schemas.openxmlformats.org/officeDocument/2006/math" xmlns:v="urn:schemas-microsoft-com:vml" xmlns:wp14="http://schemas.microsoft.com/office/word/2010/wordprocessingDrawing" xmlns:wp="http://schemas.openxmlformats.org/drawingml/2006/wordprocessingDrawing" xmlns:w10="urn:schemas-microsoft-com:office:word" xmlns:w="http://schemas.openxmlformats.org/wordprocessingml/2006/main" xmlns:w14="http://schemas.microsoft.com/office/word/2010/wordml" xmlns:wpg="http://schemas.microsoft.com/office/word/2010/wordprocessingGroup" xmlns:wpi="http://schemas.microsoft.com/office/word/2010/wordprocessingInk" xmlns:wne="http://schemas.microsoft.com/office/word/2006/wordml" xmlns:wps="http://schemas.microsoft.com/office/word/2010/wordprocessingShape" mc:Ignorable="w14 wp14">
   <w:sdt>
     <w:sdtPr>
       <w:id w:val="607472409"/>
@@ -2084,6 +1964,7 @@
         <w:docPartUnique/>
       </w:docPartObj>
     </w:sdtPr>
+    <w:sdtEndPr/>
     <w:sdtContent>
       <w:p>
         <w:pPr>
@@ -2104,7 +1985,7 @@
             <w:noProof/>
             <w:lang w:val="es-ES"/>
           </w:rPr>
-          <w:t>3</w:t>
+          <w:t>2</w:t>
         </w:r>
         <w:r>
           <w:fldChar w:fldCharType="end"/>
@@ -2121,7 +2002,7 @@
 </file>
 
 <file path=word/footnotes.xml><?xml version="1.0" encoding="utf-8"?>
-<w:footnotes xmlns:wpc="http://schemas.microsoft.com/office/word/2010/wordprocessingCanvas" xmlns:cx="http://schemas.microsoft.com/office/drawing/2014/chartex" xmlns:cx1="http://schemas.microsoft.com/office/drawing/2015/9/8/chartex" xmlns:cx2="http://schemas.microsoft.com/office/drawing/2015/10/21/chartex" xmlns:cx3="http://schemas.microsoft.com/office/drawing/2016/5/9/chartex" xmlns:cx4="http://schemas.microsoft.com/office/drawing/2016/5/10/chartex" xmlns:cx5="http://schemas.microsoft.com/office/drawing/2016/5/11/chartex" xmlns:mc="http://schemas.openxmlformats.org/markup-compatibility/2006" xmlns:o="urn:schemas-microsoft-com:office:office" xmlns:r="http://schemas.openxmlformats.org/officeDocument/2006/relationships" xmlns:m="http://schemas.openxmlformats.org/officeDocument/2006/math" xmlns:v="urn:schemas-microsoft-com:vml" xmlns:wp14="http://schemas.microsoft.com/office/word/2010/wordprocessingDrawing" xmlns:wp="http://schemas.openxmlformats.org/drawingml/2006/wordprocessingDrawing" xmlns:w10="urn:schemas-microsoft-com:office:word" xmlns:w="http://schemas.openxmlformats.org/wordprocessingml/2006/main" xmlns:w14="http://schemas.microsoft.com/office/word/2010/wordml" xmlns:w15="http://schemas.microsoft.com/office/word/2012/wordml" xmlns:w16se="http://schemas.microsoft.com/office/word/2015/wordml/symex" xmlns:wpg="http://schemas.microsoft.com/office/word/2010/wordprocessingGroup" xmlns:wpi="http://schemas.microsoft.com/office/word/2010/wordprocessingInk" xmlns:wne="http://schemas.microsoft.com/office/word/2006/wordml" xmlns:wps="http://schemas.microsoft.com/office/word/2010/wordprocessingShape" mc:Ignorable="w14 w15 w16se wp14">
+<w:footnotes xmlns:wpc="http://schemas.microsoft.com/office/word/2010/wordprocessingCanvas" xmlns:mc="http://schemas.openxmlformats.org/markup-compatibility/2006" xmlns:o="urn:schemas-microsoft-com:office:office" xmlns:r="http://schemas.openxmlformats.org/officeDocument/2006/relationships" xmlns:m="http://schemas.openxmlformats.org/officeDocument/2006/math" xmlns:v="urn:schemas-microsoft-com:vml" xmlns:wp14="http://schemas.microsoft.com/office/word/2010/wordprocessingDrawing" xmlns:wp="http://schemas.openxmlformats.org/drawingml/2006/wordprocessingDrawing" xmlns:w10="urn:schemas-microsoft-com:office:word" xmlns:w="http://schemas.openxmlformats.org/wordprocessingml/2006/main" xmlns:w14="http://schemas.microsoft.com/office/word/2010/wordml" xmlns:wpg="http://schemas.microsoft.com/office/word/2010/wordprocessingGroup" xmlns:wpi="http://schemas.microsoft.com/office/word/2010/wordprocessingInk" xmlns:wne="http://schemas.microsoft.com/office/word/2006/wordml" xmlns:wps="http://schemas.microsoft.com/office/word/2010/wordprocessingShape" mc:Ignorable="w14 wp14">
   <w:footnote w:type="separator" w:id="-1">
     <w:p>
       <w:pPr>
@@ -2146,7 +2027,7 @@
 </file>
 
 <file path=word/styles.xml><?xml version="1.0" encoding="utf-8"?>
-<w:styles xmlns:mc="http://schemas.openxmlformats.org/markup-compatibility/2006" xmlns:r="http://schemas.openxmlformats.org/officeDocument/2006/relationships" xmlns:w="http://schemas.openxmlformats.org/wordprocessingml/2006/main" xmlns:w14="http://schemas.microsoft.com/office/word/2010/wordml" xmlns:w15="http://schemas.microsoft.com/office/word/2012/wordml" xmlns:w16se="http://schemas.microsoft.com/office/word/2015/wordml/symex" mc:Ignorable="w14 w15 w16se">
+<w:styles xmlns:mc="http://schemas.openxmlformats.org/markup-compatibility/2006" xmlns:r="http://schemas.openxmlformats.org/officeDocument/2006/relationships" xmlns:w="http://schemas.openxmlformats.org/wordprocessingml/2006/main" xmlns:w14="http://schemas.microsoft.com/office/word/2010/wordml" mc:Ignorable="w14">
   <w:docDefaults>
     <w:rPrDefault>
       <w:rPr>
@@ -2170,381 +2051,144 @@
       </w:pPr>
     </w:pPrDefault>
   </w:docDefaults>
-  <w:latentStyles w:defLockedState="0" w:defUIPriority="99" w:defSemiHidden="0" w:defUnhideWhenUsed="0" w:defQFormat="0" w:count="374">
-    <w:lsdException w:name="Normal" w:uiPriority="0" w:qFormat="1"/>
-    <w:lsdException w:name="heading 1" w:uiPriority="9" w:qFormat="1"/>
-    <w:lsdException w:name="heading 2" w:semiHidden="1" w:uiPriority="9" w:unhideWhenUsed="1" w:qFormat="1"/>
-    <w:lsdException w:name="heading 3" w:semiHidden="1" w:uiPriority="9" w:unhideWhenUsed="1" w:qFormat="1"/>
-    <w:lsdException w:name="heading 4" w:semiHidden="1" w:uiPriority="9" w:unhideWhenUsed="1" w:qFormat="1"/>
-    <w:lsdException w:name="heading 5" w:semiHidden="1" w:uiPriority="9" w:unhideWhenUsed="1" w:qFormat="1"/>
-    <w:lsdException w:name="heading 6" w:semiHidden="1" w:uiPriority="9" w:unhideWhenUsed="1" w:qFormat="1"/>
-    <w:lsdException w:name="heading 7" w:semiHidden="1" w:uiPriority="9" w:unhideWhenUsed="1" w:qFormat="1"/>
-    <w:lsdException w:name="heading 8" w:semiHidden="1" w:uiPriority="9" w:unhideWhenUsed="1" w:qFormat="1"/>
-    <w:lsdException w:name="heading 9" w:semiHidden="1" w:uiPriority="9" w:unhideWhenUsed="1" w:qFormat="1"/>
-    <w:lsdException w:name="index 1" w:semiHidden="1" w:unhideWhenUsed="1"/>
-    <w:lsdException w:name="index 2" w:semiHidden="1" w:unhideWhenUsed="1"/>
-    <w:lsdException w:name="index 3" w:semiHidden="1" w:unhideWhenUsed="1"/>
-    <w:lsdException w:name="index 4" w:semiHidden="1" w:unhideWhenUsed="1"/>
-    <w:lsdException w:name="index 5" w:semiHidden="1" w:unhideWhenUsed="1"/>
-    <w:lsdException w:name="index 6" w:semiHidden="1" w:unhideWhenUsed="1"/>
-    <w:lsdException w:name="index 7" w:semiHidden="1" w:unhideWhenUsed="1"/>
-    <w:lsdException w:name="index 8" w:semiHidden="1" w:unhideWhenUsed="1"/>
-    <w:lsdException w:name="index 9" w:semiHidden="1" w:unhideWhenUsed="1"/>
-    <w:lsdException w:name="toc 1" w:semiHidden="1" w:uiPriority="39" w:unhideWhenUsed="1"/>
-    <w:lsdException w:name="toc 2" w:semiHidden="1" w:uiPriority="39" w:unhideWhenUsed="1"/>
-    <w:lsdException w:name="toc 3" w:semiHidden="1" w:uiPriority="39" w:unhideWhenUsed="1"/>
-    <w:lsdException w:name="toc 4" w:semiHidden="1" w:uiPriority="39" w:unhideWhenUsed="1"/>
-    <w:lsdException w:name="toc 5" w:semiHidden="1" w:uiPriority="39" w:unhideWhenUsed="1"/>
-    <w:lsdException w:name="toc 6" w:semiHidden="1" w:uiPriority="39" w:unhideWhenUsed="1"/>
-    <w:lsdException w:name="toc 7" w:semiHidden="1" w:uiPriority="39" w:unhideWhenUsed="1"/>
-    <w:lsdException w:name="toc 8" w:semiHidden="1" w:uiPriority="39" w:unhideWhenUsed="1"/>
-    <w:lsdException w:name="toc 9" w:semiHidden="1" w:uiPriority="39" w:unhideWhenUsed="1"/>
-    <w:lsdException w:name="Normal Indent" w:semiHidden="1" w:unhideWhenUsed="1"/>
-    <w:lsdException w:name="footnote text" w:semiHidden="1" w:unhideWhenUsed="1"/>
-    <w:lsdException w:name="annotation text" w:semiHidden="1" w:unhideWhenUsed="1"/>
-    <w:lsdException w:name="header" w:semiHidden="1" w:unhideWhenUsed="1"/>
-    <w:lsdException w:name="footer" w:semiHidden="1" w:unhideWhenUsed="1"/>
-    <w:lsdException w:name="index heading" w:semiHidden="1" w:unhideWhenUsed="1"/>
-    <w:lsdException w:name="caption" w:semiHidden="1" w:uiPriority="35" w:unhideWhenUsed="1" w:qFormat="1"/>
-    <w:lsdException w:name="table of figures" w:semiHidden="1" w:unhideWhenUsed="1"/>
-    <w:lsdException w:name="envelope address" w:semiHidden="1" w:unhideWhenUsed="1"/>
-    <w:lsdException w:name="envelope return" w:semiHidden="1" w:unhideWhenUsed="1"/>
-    <w:lsdException w:name="footnote reference" w:semiHidden="1" w:unhideWhenUsed="1"/>
-    <w:lsdException w:name="annotation reference" w:semiHidden="1" w:unhideWhenUsed="1"/>
-    <w:lsdException w:name="line number" w:semiHidden="1" w:unhideWhenUsed="1"/>
-    <w:lsdException w:name="page number" w:semiHidden="1" w:unhideWhenUsed="1"/>
-    <w:lsdException w:name="endnote reference" w:semiHidden="1" w:unhideWhenUsed="1"/>
-    <w:lsdException w:name="endnote text" w:semiHidden="1" w:unhideWhenUsed="1"/>
-    <w:lsdException w:name="table of authorities" w:semiHidden="1" w:unhideWhenUsed="1"/>
-    <w:lsdException w:name="macro" w:semiHidden="1" w:unhideWhenUsed="1"/>
-    <w:lsdException w:name="toa heading" w:semiHidden="1" w:unhideWhenUsed="1"/>
-    <w:lsdException w:name="List" w:semiHidden="1" w:unhideWhenUsed="1"/>
-    <w:lsdException w:name="List Bullet" w:semiHidden="1" w:unhideWhenUsed="1"/>
-    <w:lsdException w:name="List Number" w:semiHidden="1" w:unhideWhenUsed="1"/>
-    <w:lsdException w:name="List 2" w:semiHidden="1" w:unhideWhenUsed="1"/>
-    <w:lsdException w:name="List 3" w:semiHidden="1" w:unhideWhenUsed="1"/>
-    <w:lsdException w:name="List 4" w:semiHidden="1" w:unhideWhenUsed="1"/>
-    <w:lsdException w:name="List 5" w:semiHidden="1" w:unhideWhenUsed="1"/>
-    <w:lsdException w:name="List Bullet 2" w:semiHidden="1" w:unhideWhenUsed="1"/>
-    <w:lsdException w:name="List Bullet 3" w:semiHidden="1" w:unhideWhenUsed="1"/>
-    <w:lsdException w:name="List Bullet 4" w:semiHidden="1" w:unhideWhenUsed="1"/>
-    <w:lsdException w:name="List Bullet 5" w:semiHidden="1" w:unhideWhenUsed="1"/>
-    <w:lsdException w:name="List Number 2" w:semiHidden="1" w:unhideWhenUsed="1"/>
-    <w:lsdException w:name="List Number 3" w:semiHidden="1" w:unhideWhenUsed="1"/>
-    <w:lsdException w:name="List Number 4" w:semiHidden="1" w:unhideWhenUsed="1"/>
-    <w:lsdException w:name="List Number 5" w:semiHidden="1" w:unhideWhenUsed="1"/>
-    <w:lsdException w:name="Title" w:uiPriority="10" w:qFormat="1"/>
-    <w:lsdException w:name="Closing" w:semiHidden="1" w:unhideWhenUsed="1"/>
-    <w:lsdException w:name="Signature" w:semiHidden="1" w:unhideWhenUsed="1"/>
-    <w:lsdException w:name="Default Paragraph Font" w:semiHidden="1" w:uiPriority="1" w:unhideWhenUsed="1"/>
-    <w:lsdException w:name="Body Text" w:semiHidden="1" w:unhideWhenUsed="1"/>
-    <w:lsdException w:name="Body Text Indent" w:semiHidden="1" w:unhideWhenUsed="1"/>
-    <w:lsdException w:name="List Continue" w:semiHidden="1" w:unhideWhenUsed="1"/>
-    <w:lsdException w:name="List Continue 2" w:semiHidden="1" w:unhideWhenUsed="1"/>
-    <w:lsdException w:name="List Continue 3" w:semiHidden="1" w:unhideWhenUsed="1"/>
-    <w:lsdException w:name="List Continue 4" w:semiHidden="1" w:unhideWhenUsed="1"/>
-    <w:lsdException w:name="List Continue 5" w:semiHidden="1" w:unhideWhenUsed="1"/>
-    <w:lsdException w:name="Message Header" w:semiHidden="1" w:unhideWhenUsed="1"/>
-    <w:lsdException w:name="Subtitle" w:uiPriority="11" w:qFormat="1"/>
-    <w:lsdException w:name="Salutation" w:semiHidden="1" w:unhideWhenUsed="1"/>
-    <w:lsdException w:name="Date" w:semiHidden="1" w:unhideWhenUsed="1"/>
-    <w:lsdException w:name="Body Text First Indent" w:semiHidden="1" w:unhideWhenUsed="1"/>
-    <w:lsdException w:name="Body Text First Indent 2" w:semiHidden="1" w:unhideWhenUsed="1"/>
-    <w:lsdException w:name="Note Heading" w:semiHidden="1" w:unhideWhenUsed="1"/>
-    <w:lsdException w:name="Body Text 2" w:semiHidden="1" w:unhideWhenUsed="1"/>
-    <w:lsdException w:name="Body Text 3" w:semiHidden="1" w:unhideWhenUsed="1"/>
-    <w:lsdException w:name="Body Text Indent 2" w:semiHidden="1" w:unhideWhenUsed="1"/>
-    <w:lsdException w:name="Body Text Indent 3" w:semiHidden="1" w:unhideWhenUsed="1"/>
-    <w:lsdException w:name="Block Text" w:semiHidden="1" w:unhideWhenUsed="1"/>
-    <w:lsdException w:name="Hyperlink" w:semiHidden="1" w:unhideWhenUsed="1"/>
-    <w:lsdException w:name="FollowedHyperlink" w:semiHidden="1" w:unhideWhenUsed="1"/>
-    <w:lsdException w:name="Strong" w:uiPriority="22" w:qFormat="1"/>
-    <w:lsdException w:name="Emphasis" w:uiPriority="20" w:qFormat="1"/>
-    <w:lsdException w:name="Document Map" w:semiHidden="1" w:unhideWhenUsed="1"/>
-    <w:lsdException w:name="Plain Text" w:semiHidden="1" w:unhideWhenUsed="1"/>
-    <w:lsdException w:name="E-mail Signature" w:semiHidden="1" w:unhideWhenUsed="1"/>
-    <w:lsdException w:name="HTML Top of Form" w:semiHidden="1" w:unhideWhenUsed="1"/>
-    <w:lsdException w:name="HTML Bottom of Form" w:semiHidden="1" w:unhideWhenUsed="1"/>
-    <w:lsdException w:name="Normal (Web)" w:semiHidden="1" w:unhideWhenUsed="1"/>
-    <w:lsdException w:name="HTML Acronym" w:semiHidden="1" w:unhideWhenUsed="1"/>
-    <w:lsdException w:name="HTML Address" w:semiHidden="1" w:unhideWhenUsed="1"/>
-    <w:lsdException w:name="HTML Cite" w:semiHidden="1" w:unhideWhenUsed="1"/>
-    <w:lsdException w:name="HTML Code" w:semiHidden="1" w:unhideWhenUsed="1"/>
-    <w:lsdException w:name="HTML Definition" w:semiHidden="1" w:unhideWhenUsed="1"/>
-    <w:lsdException w:name="HTML Keyboard" w:semiHidden="1" w:unhideWhenUsed="1"/>
-    <w:lsdException w:name="HTML Preformatted" w:semiHidden="1" w:unhideWhenUsed="1"/>
-    <w:lsdException w:name="HTML Sample" w:semiHidden="1" w:unhideWhenUsed="1"/>
-    <w:lsdException w:name="HTML Typewriter" w:semiHidden="1" w:unhideWhenUsed="1"/>
-    <w:lsdException w:name="HTML Variable" w:semiHidden="1" w:unhideWhenUsed="1"/>
-    <w:lsdException w:name="Normal Table" w:semiHidden="1" w:unhideWhenUsed="1"/>
-    <w:lsdException w:name="annotation subject" w:semiHidden="1" w:unhideWhenUsed="1"/>
-    <w:lsdException w:name="No List" w:semiHidden="1" w:unhideWhenUsed="1"/>
-    <w:lsdException w:name="Outline List 1" w:semiHidden="1" w:unhideWhenUsed="1"/>
-    <w:lsdException w:name="Outline List 2" w:semiHidden="1" w:unhideWhenUsed="1"/>
-    <w:lsdException w:name="Outline List 3" w:semiHidden="1" w:unhideWhenUsed="1"/>
-    <w:lsdException w:name="Table Simple 1" w:semiHidden="1" w:unhideWhenUsed="1"/>
-    <w:lsdException w:name="Table Simple 2" w:semiHidden="1" w:unhideWhenUsed="1"/>
-    <w:lsdException w:name="Table Simple 3" w:semiHidden="1" w:unhideWhenUsed="1"/>
-    <w:lsdException w:name="Table Classic 1" w:semiHidden="1" w:unhideWhenUsed="1"/>
-    <w:lsdException w:name="Table Classic 2" w:semiHidden="1" w:unhideWhenUsed="1"/>
-    <w:lsdException w:name="Table Classic 3" w:semiHidden="1" w:unhideWhenUsed="1"/>
-    <w:lsdException w:name="Table Classic 4" w:semiHidden="1" w:unhideWhenUsed="1"/>
-    <w:lsdException w:name="Table Colorful 1" w:semiHidden="1" w:unhideWhenUsed="1"/>
-    <w:lsdException w:name="Table Colorful 2" w:semiHidden="1" w:unhideWhenUsed="1"/>
-    <w:lsdException w:name="Table Colorful 3" w:semiHidden="1" w:unhideWhenUsed="1"/>
-    <w:lsdException w:name="Table Columns 1" w:semiHidden="1" w:unhideWhenUsed="1"/>
-    <w:lsdException w:name="Table Columns 2" w:semiHidden="1" w:unhideWhenUsed="1"/>
-    <w:lsdException w:name="Table Columns 3" w:semiHidden="1" w:unhideWhenUsed="1"/>
-    <w:lsdException w:name="Table Columns 4" w:semiHidden="1" w:unhideWhenUsed="1"/>
-    <w:lsdException w:name="Table Columns 5" w:semiHidden="1" w:unhideWhenUsed="1"/>
-    <w:lsdException w:name="Table Grid 1" w:semiHidden="1" w:unhideWhenUsed="1"/>
-    <w:lsdException w:name="Table Grid 2" w:semiHidden="1" w:unhideWhenUsed="1"/>
-    <w:lsdException w:name="Table Grid 3" w:semiHidden="1" w:unhideWhenUsed="1"/>
-    <w:lsdException w:name="Table Grid 4" w:semiHidden="1" w:unhideWhenUsed="1"/>
-    <w:lsdException w:name="Table Grid 5" w:semiHidden="1" w:unhideWhenUsed="1"/>
-    <w:lsdException w:name="Table Grid 6" w:semiHidden="1" w:unhideWhenUsed="1"/>
-    <w:lsdException w:name="Table Grid 7" w:semiHidden="1" w:unhideWhenUsed="1"/>
-    <w:lsdException w:name="Table Grid 8" w:semiHidden="1" w:unhideWhenUsed="1"/>
-    <w:lsdException w:name="Table List 1" w:semiHidden="1" w:unhideWhenUsed="1"/>
-    <w:lsdException w:name="Table List 2" w:semiHidden="1" w:unhideWhenUsed="1"/>
-    <w:lsdException w:name="Table List 3" w:semiHidden="1" w:unhideWhenUsed="1"/>
-    <w:lsdException w:name="Table List 4" w:semiHidden="1" w:unhideWhenUsed="1"/>
-    <w:lsdException w:name="Table List 5" w:semiHidden="1" w:unhideWhenUsed="1"/>
-    <w:lsdException w:name="Table List 6" w:semiHidden="1" w:unhideWhenUsed="1"/>
-    <w:lsdException w:name="Table List 7" w:semiHidden="1" w:unhideWhenUsed="1"/>
-    <w:lsdException w:name="Table List 8" w:semiHidden="1" w:unhideWhenUsed="1"/>
-    <w:lsdException w:name="Table 3D effects 1" w:semiHidden="1" w:unhideWhenUsed="1"/>
-    <w:lsdException w:name="Table 3D effects 2" w:semiHidden="1" w:unhideWhenUsed="1"/>
-    <w:lsdException w:name="Table 3D effects 3" w:semiHidden="1" w:unhideWhenUsed="1"/>
-    <w:lsdException w:name="Table Contemporary" w:semiHidden="1" w:unhideWhenUsed="1"/>
-    <w:lsdException w:name="Table Elegant" w:semiHidden="1" w:unhideWhenUsed="1"/>
-    <w:lsdException w:name="Table Professional" w:semiHidden="1" w:unhideWhenUsed="1"/>
-    <w:lsdException w:name="Table Subtle 1" w:semiHidden="1" w:unhideWhenUsed="1"/>
-    <w:lsdException w:name="Table Subtle 2" w:semiHidden="1" w:unhideWhenUsed="1"/>
-    <w:lsdException w:name="Table Web 1" w:semiHidden="1" w:unhideWhenUsed="1"/>
-    <w:lsdException w:name="Table Web 2" w:semiHidden="1" w:unhideWhenUsed="1"/>
-    <w:lsdException w:name="Table Web 3" w:semiHidden="1" w:unhideWhenUsed="1"/>
-    <w:lsdException w:name="Balloon Text" w:semiHidden="1" w:unhideWhenUsed="1"/>
-    <w:lsdException w:name="Table Grid" w:uiPriority="39"/>
-    <w:lsdException w:name="Table Theme" w:semiHidden="1" w:unhideWhenUsed="1"/>
-    <w:lsdException w:name="Placeholder Text" w:semiHidden="1"/>
-    <w:lsdException w:name="No Spacing" w:uiPriority="1" w:qFormat="1"/>
-    <w:lsdException w:name="Light Shading" w:uiPriority="60"/>
-    <w:lsdException w:name="Light List" w:uiPriority="61"/>
-    <w:lsdException w:name="Light Grid" w:uiPriority="62"/>
-    <w:lsdException w:name="Medium Shading 1" w:uiPriority="63"/>
-    <w:lsdException w:name="Medium Shading 2" w:uiPriority="64"/>
-    <w:lsdException w:name="Medium List 1" w:uiPriority="65"/>
-    <w:lsdException w:name="Medium List 2" w:uiPriority="66"/>
-    <w:lsdException w:name="Medium Grid 1" w:uiPriority="67"/>
-    <w:lsdException w:name="Medium Grid 2" w:uiPriority="68"/>
-    <w:lsdException w:name="Medium Grid 3" w:uiPriority="69"/>
-    <w:lsdException w:name="Dark List" w:uiPriority="70"/>
-    <w:lsdException w:name="Colorful Shading" w:uiPriority="71"/>
-    <w:lsdException w:name="Colorful List" w:uiPriority="72"/>
-    <w:lsdException w:name="Colorful Grid" w:uiPriority="73"/>
-    <w:lsdException w:name="Light Shading Accent 1" w:uiPriority="60"/>
-    <w:lsdException w:name="Light List Accent 1" w:uiPriority="61"/>
-    <w:lsdException w:name="Light Grid Accent 1" w:uiPriority="62"/>
-    <w:lsdException w:name="Medium Shading 1 Accent 1" w:uiPriority="63"/>
-    <w:lsdException w:name="Medium Shading 2 Accent 1" w:uiPriority="64"/>
-    <w:lsdException w:name="Medium List 1 Accent 1" w:uiPriority="65"/>
-    <w:lsdException w:name="Revision" w:semiHidden="1"/>
-    <w:lsdException w:name="List Paragraph" w:uiPriority="34" w:qFormat="1"/>
-    <w:lsdException w:name="Quote" w:uiPriority="29" w:qFormat="1"/>
-    <w:lsdException w:name="Intense Quote" w:uiPriority="30" w:qFormat="1"/>
-    <w:lsdException w:name="Medium List 2 Accent 1" w:uiPriority="66"/>
-    <w:lsdException w:name="Medium Grid 1 Accent 1" w:uiPriority="67"/>
-    <w:lsdException w:name="Medium Grid 2 Accent 1" w:uiPriority="68"/>
-    <w:lsdException w:name="Medium Grid 3 Accent 1" w:uiPriority="69"/>
-    <w:lsdException w:name="Dark List Accent 1" w:uiPriority="70"/>
-    <w:lsdException w:name="Colorful Shading Accent 1" w:uiPriority="71"/>
-    <w:lsdException w:name="Colorful List Accent 1" w:uiPriority="72"/>
-    <w:lsdException w:name="Colorful Grid Accent 1" w:uiPriority="73"/>
-    <w:lsdException w:name="Light Shading Accent 2" w:uiPriority="60"/>
-    <w:lsdException w:name="Light List Accent 2" w:uiPriority="61"/>
-    <w:lsdException w:name="Light Grid Accent 2" w:uiPriority="62"/>
-    <w:lsdException w:name="Medium Shading 1 Accent 2" w:uiPriority="63"/>
-    <w:lsdException w:name="Medium Shading 2 Accent 2" w:uiPriority="64"/>
-    <w:lsdException w:name="Medium List 1 Accent 2" w:uiPriority="65"/>
-    <w:lsdException w:name="Medium List 2 Accent 2" w:uiPriority="66"/>
-    <w:lsdException w:name="Medium Grid 1 Accent 2" w:uiPriority="67"/>
-    <w:lsdException w:name="Medium Grid 2 Accent 2" w:uiPriority="68"/>
-    <w:lsdException w:name="Medium Grid 3 Accent 2" w:uiPriority="69"/>
-    <w:lsdException w:name="Dark List Accent 2" w:uiPriority="70"/>
-    <w:lsdException w:name="Colorful Shading Accent 2" w:uiPriority="71"/>
-    <w:lsdException w:name="Colorful List Accent 2" w:uiPriority="72"/>
-    <w:lsdException w:name="Colorful Grid Accent 2" w:uiPriority="73"/>
-    <w:lsdException w:name="Light Shading Accent 3" w:uiPriority="60"/>
-    <w:lsdException w:name="Light List Accent 3" w:uiPriority="61"/>
-    <w:lsdException w:name="Light Grid Accent 3" w:uiPriority="62"/>
-    <w:lsdException w:name="Medium Shading 1 Accent 3" w:uiPriority="63"/>
-    <w:lsdException w:name="Medium Shading 2 Accent 3" w:uiPriority="64"/>
-    <w:lsdException w:name="Medium List 1 Accent 3" w:uiPriority="65"/>
-    <w:lsdException w:name="Medium List 2 Accent 3" w:uiPriority="66"/>
-    <w:lsdException w:name="Medium Grid 1 Accent 3" w:uiPriority="67"/>
-    <w:lsdException w:name="Medium Grid 2 Accent 3" w:uiPriority="68"/>
-    <w:lsdException w:name="Medium Grid 3 Accent 3" w:uiPriority="69"/>
-    <w:lsdException w:name="Dark List Accent 3" w:uiPriority="70"/>
-    <w:lsdException w:name="Colorful Shading Accent 3" w:uiPriority="71"/>
-    <w:lsdException w:name="Colorful List Accent 3" w:uiPriority="72"/>
-    <w:lsdException w:name="Colorful Grid Accent 3" w:uiPriority="73"/>
-    <w:lsdException w:name="Light Shading Accent 4" w:uiPriority="60"/>
-    <w:lsdException w:name="Light List Accent 4" w:uiPriority="61"/>
-    <w:lsdException w:name="Light Grid Accent 4" w:uiPriority="62"/>
-    <w:lsdException w:name="Medium Shading 1 Accent 4" w:uiPriority="63"/>
-    <w:lsdException w:name="Medium Shading 2 Accent 4" w:uiPriority="64"/>
-    <w:lsdException w:name="Medium List 1 Accent 4" w:uiPriority="65"/>
-    <w:lsdException w:name="Medium List 2 Accent 4" w:uiPriority="66"/>
-    <w:lsdException w:name="Medium Grid 1 Accent 4" w:uiPriority="67"/>
-    <w:lsdException w:name="Medium Grid 2 Accent 4" w:uiPriority="68"/>
-    <w:lsdException w:name="Medium Grid 3 Accent 4" w:uiPriority="69"/>
-    <w:lsdException w:name="Dark List Accent 4" w:uiPriority="70"/>
-    <w:lsdException w:name="Colorful Shading Accent 4" w:uiPriority="71"/>
-    <w:lsdException w:name="Colorful List Accent 4" w:uiPriority="72"/>
-    <w:lsdException w:name="Colorful Grid Accent 4" w:uiPriority="73"/>
-    <w:lsdException w:name="Light Shading Accent 5" w:uiPriority="60"/>
-    <w:lsdException w:name="Light List Accent 5" w:uiPriority="61"/>
-    <w:lsdException w:name="Light Grid Accent 5" w:uiPriority="62"/>
-    <w:lsdException w:name="Medium Shading 1 Accent 5" w:uiPriority="63"/>
-    <w:lsdException w:name="Medium Shading 2 Accent 5" w:uiPriority="64"/>
-    <w:lsdException w:name="Medium List 1 Accent 5" w:uiPriority="65"/>
-    <w:lsdException w:name="Medium List 2 Accent 5" w:uiPriority="66"/>
-    <w:lsdException w:name="Medium Grid 1 Accent 5" w:uiPriority="67"/>
-    <w:lsdException w:name="Medium Grid 2 Accent 5" w:uiPriority="68"/>
-    <w:lsdException w:name="Medium Grid 3 Accent 5" w:uiPriority="69"/>
-    <w:lsdException w:name="Dark List Accent 5" w:uiPriority="70"/>
-    <w:lsdException w:name="Colorful Shading Accent 5" w:uiPriority="71"/>
-    <w:lsdException w:name="Colorful List Accent 5" w:uiPriority="72"/>
-    <w:lsdException w:name="Colorful Grid Accent 5" w:uiPriority="73"/>
-    <w:lsdException w:name="Light Shading Accent 6" w:uiPriority="60"/>
-    <w:lsdException w:name="Light List Accent 6" w:uiPriority="61"/>
-    <w:lsdException w:name="Light Grid Accent 6" w:uiPriority="62"/>
-    <w:lsdException w:name="Medium Shading 1 Accent 6" w:uiPriority="63"/>
-    <w:lsdException w:name="Medium Shading 2 Accent 6" w:uiPriority="64"/>
-    <w:lsdException w:name="Medium List 1 Accent 6" w:uiPriority="65"/>
-    <w:lsdException w:name="Medium List 2 Accent 6" w:uiPriority="66"/>
-    <w:lsdException w:name="Medium Grid 1 Accent 6" w:uiPriority="67"/>
-    <w:lsdException w:name="Medium Grid 2 Accent 6" w:uiPriority="68"/>
-    <w:lsdException w:name="Medium Grid 3 Accent 6" w:uiPriority="69"/>
-    <w:lsdException w:name="Dark List Accent 6" w:uiPriority="70"/>
-    <w:lsdException w:name="Colorful Shading Accent 6" w:uiPriority="71"/>
-    <w:lsdException w:name="Colorful List Accent 6" w:uiPriority="72"/>
-    <w:lsdException w:name="Colorful Grid Accent 6" w:uiPriority="73"/>
-    <w:lsdException w:name="Subtle Emphasis" w:uiPriority="19" w:qFormat="1"/>
-    <w:lsdException w:name="Intense Emphasis" w:uiPriority="21" w:qFormat="1"/>
-    <w:lsdException w:name="Subtle Reference" w:uiPriority="31" w:qFormat="1"/>
-    <w:lsdException w:name="Intense Reference" w:uiPriority="32" w:qFormat="1"/>
-    <w:lsdException w:name="Book Title" w:uiPriority="33" w:qFormat="1"/>
-    <w:lsdException w:name="Bibliography" w:semiHidden="1" w:uiPriority="37" w:unhideWhenUsed="1"/>
-    <w:lsdException w:name="TOC Heading" w:semiHidden="1" w:uiPriority="39" w:unhideWhenUsed="1" w:qFormat="1"/>
-    <w:lsdException w:name="Plain Table 1" w:uiPriority="41"/>
-    <w:lsdException w:name="Plain Table 2" w:uiPriority="42"/>
-    <w:lsdException w:name="Plain Table 3" w:uiPriority="43"/>
-    <w:lsdException w:name="Plain Table 4" w:uiPriority="44"/>
-    <w:lsdException w:name="Plain Table 5" w:uiPriority="45"/>
-    <w:lsdException w:name="Grid Table Light" w:uiPriority="40"/>
-    <w:lsdException w:name="Grid Table 1 Light" w:uiPriority="46"/>
-    <w:lsdException w:name="Grid Table 2" w:uiPriority="47"/>
-    <w:lsdException w:name="Grid Table 3" w:uiPriority="48"/>
-    <w:lsdException w:name="Grid Table 4" w:uiPriority="49"/>
-    <w:lsdException w:name="Grid Table 5 Dark" w:uiPriority="50"/>
-    <w:lsdException w:name="Grid Table 6 Colorful" w:uiPriority="51"/>
-    <w:lsdException w:name="Grid Table 7 Colorful" w:uiPriority="52"/>
-    <w:lsdException w:name="Grid Table 1 Light Accent 1" w:uiPriority="46"/>
-    <w:lsdException w:name="Grid Table 2 Accent 1" w:uiPriority="47"/>
-    <w:lsdException w:name="Grid Table 3 Accent 1" w:uiPriority="48"/>
-    <w:lsdException w:name="Grid Table 4 Accent 1" w:uiPriority="49"/>
-    <w:lsdException w:name="Grid Table 5 Dark Accent 1" w:uiPriority="50"/>
-    <w:lsdException w:name="Grid Table 6 Colorful Accent 1" w:uiPriority="51"/>
-    <w:lsdException w:name="Grid Table 7 Colorful Accent 1" w:uiPriority="52"/>
-    <w:lsdException w:name="Grid Table 1 Light Accent 2" w:uiPriority="46"/>
-    <w:lsdException w:name="Grid Table 2 Accent 2" w:uiPriority="47"/>
-    <w:lsdException w:name="Grid Table 3 Accent 2" w:uiPriority="48"/>
-    <w:lsdException w:name="Grid Table 4 Accent 2" w:uiPriority="49"/>
-    <w:lsdException w:name="Grid Table 5 Dark Accent 2" w:uiPriority="50"/>
-    <w:lsdException w:name="Grid Table 6 Colorful Accent 2" w:uiPriority="51"/>
-    <w:lsdException w:name="Grid Table 7 Colorful Accent 2" w:uiPriority="52"/>
-    <w:lsdException w:name="Grid Table 1 Light Accent 3" w:uiPriority="46"/>
-    <w:lsdException w:name="Grid Table 2 Accent 3" w:uiPriority="47"/>
-    <w:lsdException w:name="Grid Table 3 Accent 3" w:uiPriority="48"/>
-    <w:lsdException w:name="Grid Table 4 Accent 3" w:uiPriority="49"/>
-    <w:lsdException w:name="Grid Table 5 Dark Accent 3" w:uiPriority="50"/>
-    <w:lsdException w:name="Grid Table 6 Colorful Accent 3" w:uiPriority="51"/>
-    <w:lsdException w:name="Grid Table 7 Colorful Accent 3" w:uiPriority="52"/>
-    <w:lsdException w:name="Grid Table 1 Light Accent 4" w:uiPriority="46"/>
-    <w:lsdException w:name="Grid Table 2 Accent 4" w:uiPriority="47"/>
-    <w:lsdException w:name="Grid Table 3 Accent 4" w:uiPriority="48"/>
-    <w:lsdException w:name="Grid Table 4 Accent 4" w:uiPriority="49"/>
-    <w:lsdException w:name="Grid Table 5 Dark Accent 4" w:uiPriority="50"/>
-    <w:lsdException w:name="Grid Table 6 Colorful Accent 4" w:uiPriority="51"/>
-    <w:lsdException w:name="Grid Table 7 Colorful Accent 4" w:uiPriority="52"/>
-    <w:lsdException w:name="Grid Table 1 Light Accent 5" w:uiPriority="46"/>
-    <w:lsdException w:name="Grid Table 2 Accent 5" w:uiPriority="47"/>
-    <w:lsdException w:name="Grid Table 3 Accent 5" w:uiPriority="48"/>
-    <w:lsdException w:name="Grid Table 4 Accent 5" w:uiPriority="49"/>
-    <w:lsdException w:name="Grid Table 5 Dark Accent 5" w:uiPriority="50"/>
-    <w:lsdException w:name="Grid Table 6 Colorful Accent 5" w:uiPriority="51"/>
-    <w:lsdException w:name="Grid Table 7 Colorful Accent 5" w:uiPriority="52"/>
-    <w:lsdException w:name="Grid Table 1 Light Accent 6" w:uiPriority="46"/>
-    <w:lsdException w:name="Grid Table 2 Accent 6" w:uiPriority="47"/>
-    <w:lsdException w:name="Grid Table 3 Accent 6" w:uiPriority="48"/>
-    <w:lsdException w:name="Grid Table 4 Accent 6" w:uiPriority="49"/>
-    <w:lsdException w:name="Grid Table 5 Dark Accent 6" w:uiPriority="50"/>
-    <w:lsdException w:name="Grid Table 6 Colorful Accent 6" w:uiPriority="51"/>
-    <w:lsdException w:name="Grid Table 7 Colorful Accent 6" w:uiPriority="52"/>
-    <w:lsdException w:name="List Table 1 Light" w:uiPriority="46"/>
-    <w:lsdException w:name="List Table 2" w:uiPriority="47"/>
-    <w:lsdException w:name="List Table 3" w:uiPriority="48"/>
-    <w:lsdException w:name="List Table 4" w:uiPriority="49"/>
-    <w:lsdException w:name="List Table 5 Dark" w:uiPriority="50"/>
-    <w:lsdException w:name="List Table 6 Colorful" w:uiPriority="51"/>
-    <w:lsdException w:name="List Table 7 Colorful" w:uiPriority="52"/>
-    <w:lsdException w:name="List Table 1 Light Accent 1" w:uiPriority="46"/>
-    <w:lsdException w:name="List Table 2 Accent 1" w:uiPriority="47"/>
-    <w:lsdException w:name="List Table 3 Accent 1" w:uiPriority="48"/>
-    <w:lsdException w:name="List Table 4 Accent 1" w:uiPriority="49"/>
-    <w:lsdException w:name="List Table 5 Dark Accent 1" w:uiPriority="50"/>
-    <w:lsdException w:name="List Table 6 Colorful Accent 1" w:uiPriority="51"/>
-    <w:lsdException w:name="List Table 7 Colorful Accent 1" w:uiPriority="52"/>
-    <w:lsdException w:name="List Table 1 Light Accent 2" w:uiPriority="46"/>
-    <w:lsdException w:name="List Table 2 Accent 2" w:uiPriority="47"/>
-    <w:lsdException w:name="List Table 3 Accent 2" w:uiPriority="48"/>
-    <w:lsdException w:name="List Table 4 Accent 2" w:uiPriority="49"/>
-    <w:lsdException w:name="List Table 5 Dark Accent 2" w:uiPriority="50"/>
-    <w:lsdException w:name="List Table 6 Colorful Accent 2" w:uiPriority="51"/>
-    <w:lsdException w:name="List Table 7 Colorful Accent 2" w:uiPriority="52"/>
-    <w:lsdException w:name="List Table 1 Light Accent 3" w:uiPriority="46"/>
-    <w:lsdException w:name="List Table 2 Accent 3" w:uiPriority="47"/>
-    <w:lsdException w:name="List Table 3 Accent 3" w:uiPriority="48"/>
-    <w:lsdException w:name="List Table 4 Accent 3" w:uiPriority="49"/>
-    <w:lsdException w:name="List Table 5 Dark Accent 3" w:uiPriority="50"/>
-    <w:lsdException w:name="List Table 6 Colorful Accent 3" w:uiPriority="51"/>
-    <w:lsdException w:name="List Table 7 Colorful Accent 3" w:uiPriority="52"/>
-    <w:lsdException w:name="List Table 1 Light Accent 4" w:uiPriority="46"/>
-    <w:lsdException w:name="List Table 2 Accent 4" w:uiPriority="47"/>
-    <w:lsdException w:name="List Table 3 Accent 4" w:uiPriority="48"/>
-    <w:lsdException w:name="List Table 4 Accent 4" w:uiPriority="49"/>
-    <w:lsdException w:name="List Table 5 Dark Accent 4" w:uiPriority="50"/>
-    <w:lsdException w:name="List Table 6 Colorful Accent 4" w:uiPriority="51"/>
-    <w:lsdException w:name="List Table 7 Colorful Accent 4" w:uiPriority="52"/>
-    <w:lsdException w:name="List Table 1 Light Accent 5" w:uiPriority="46"/>
-    <w:lsdException w:name="List Table 2 Accent 5" w:uiPriority="47"/>
-    <w:lsdException w:name="List Table 3 Accent 5" w:uiPriority="48"/>
-    <w:lsdException w:name="List Table 4 Accent 5" w:uiPriority="49"/>
-    <w:lsdException w:name="List Table 5 Dark Accent 5" w:uiPriority="50"/>
-    <w:lsdException w:name="List Table 6 Colorful Accent 5" w:uiPriority="51"/>
-    <w:lsdException w:name="List Table 7 Colorful Accent 5" w:uiPriority="52"/>
-    <w:lsdException w:name="List Table 1 Light Accent 6" w:uiPriority="46"/>
-    <w:lsdException w:name="List Table 2 Accent 6" w:uiPriority="47"/>
-    <w:lsdException w:name="List Table 3 Accent 6" w:uiPriority="48"/>
-    <w:lsdException w:name="List Table 4 Accent 6" w:uiPriority="49"/>
-    <w:lsdException w:name="List Table 5 Dark Accent 6" w:uiPriority="50"/>
-    <w:lsdException w:name="List Table 6 Colorful Accent 6" w:uiPriority="51"/>
-    <w:lsdException w:name="List Table 7 Colorful Accent 6" w:uiPriority="52"/>
-    <w:lsdException w:name="Mention" w:semiHidden="1" w:unhideWhenUsed="1"/>
-    <w:lsdException w:name="Smart Hyperlink" w:semiHidden="1" w:unhideWhenUsed="1"/>
-    <w:lsdException w:name="Hashtag" w:semiHidden="1" w:unhideWhenUsed="1"/>
+  <w:latentStyles w:defLockedState="0" w:defUIPriority="99" w:defSemiHidden="1" w:defUnhideWhenUsed="1" w:defQFormat="0" w:count="267">
+    <w:lsdException w:name="Normal" w:semiHidden="0" w:uiPriority="0" w:unhideWhenUsed="0" w:qFormat="1"/>
+    <w:lsdException w:name="heading 1" w:semiHidden="0" w:uiPriority="9" w:unhideWhenUsed="0" w:qFormat="1"/>
+    <w:lsdException w:name="heading 2" w:uiPriority="9" w:qFormat="1"/>
+    <w:lsdException w:name="heading 3" w:uiPriority="9" w:qFormat="1"/>
+    <w:lsdException w:name="heading 4" w:uiPriority="9" w:qFormat="1"/>
+    <w:lsdException w:name="heading 5" w:uiPriority="9" w:qFormat="1"/>
+    <w:lsdException w:name="heading 6" w:uiPriority="9" w:qFormat="1"/>
+    <w:lsdException w:name="heading 7" w:uiPriority="9" w:qFormat="1"/>
+    <w:lsdException w:name="heading 8" w:uiPriority="9" w:qFormat="1"/>
+    <w:lsdException w:name="heading 9" w:uiPriority="9" w:qFormat="1"/>
+    <w:lsdException w:name="toc 1" w:uiPriority="39"/>
+    <w:lsdException w:name="toc 2" w:uiPriority="39"/>
+    <w:lsdException w:name="toc 3" w:uiPriority="39"/>
+    <w:lsdException w:name="toc 4" w:uiPriority="39"/>
+    <w:lsdException w:name="toc 5" w:uiPriority="39"/>
+    <w:lsdException w:name="toc 6" w:uiPriority="39"/>
+    <w:lsdException w:name="toc 7" w:uiPriority="39"/>
+    <w:lsdException w:name="toc 8" w:uiPriority="39"/>
+    <w:lsdException w:name="toc 9" w:uiPriority="39"/>
+    <w:lsdException w:name="caption" w:uiPriority="35" w:qFormat="1"/>
+    <w:lsdException w:name="Title" w:semiHidden="0" w:uiPriority="10" w:unhideWhenUsed="0" w:qFormat="1"/>
+    <w:lsdException w:name="Default Paragraph Font" w:uiPriority="1"/>
+    <w:lsdException w:name="Subtitle" w:semiHidden="0" w:uiPriority="11" w:unhideWhenUsed="0" w:qFormat="1"/>
+    <w:lsdException w:name="Strong" w:semiHidden="0" w:uiPriority="22" w:unhideWhenUsed="0" w:qFormat="1"/>
+    <w:lsdException w:name="Emphasis" w:semiHidden="0" w:uiPriority="20" w:unhideWhenUsed="0" w:qFormat="1"/>
+    <w:lsdException w:name="Table Grid" w:semiHidden="0" w:uiPriority="39" w:unhideWhenUsed="0"/>
+    <w:lsdException w:name="Placeholder Text" w:unhideWhenUsed="0"/>
+    <w:lsdException w:name="No Spacing" w:semiHidden="0" w:uiPriority="1" w:unhideWhenUsed="0" w:qFormat="1"/>
+    <w:lsdException w:name="Light Shading" w:semiHidden="0" w:uiPriority="60" w:unhideWhenUsed="0"/>
+    <w:lsdException w:name="Light List" w:semiHidden="0" w:uiPriority="61" w:unhideWhenUsed="0"/>
+    <w:lsdException w:name="Light Grid" w:semiHidden="0" w:uiPriority="62" w:unhideWhenUsed="0"/>
+    <w:lsdException w:name="Medium Shading 1" w:semiHidden="0" w:uiPriority="63" w:unhideWhenUsed="0"/>
+    <w:lsdException w:name="Medium Shading 2" w:semiHidden="0" w:uiPriority="64" w:unhideWhenUsed="0"/>
+    <w:lsdException w:name="Medium List 1" w:semiHidden="0" w:uiPriority="65" w:unhideWhenUsed="0"/>
+    <w:lsdException w:name="Medium List 2" w:semiHidden="0" w:uiPriority="66" w:unhideWhenUsed="0"/>
+    <w:lsdException w:name="Medium Grid 1" w:semiHidden="0" w:uiPriority="67" w:unhideWhenUsed="0"/>
+    <w:lsdException w:name="Medium Grid 2" w:semiHidden="0" w:uiPriority="68" w:unhideWhenUsed="0"/>
+    <w:lsdException w:name="Medium Grid 3" w:semiHidden="0" w:uiPriority="69" w:unhideWhenUsed="0"/>
+    <w:lsdException w:name="Dark List" w:semiHidden="0" w:uiPriority="70" w:unhideWhenUsed="0"/>
+    <w:lsdException w:name="Colorful Shading" w:semiHidden="0" w:uiPriority="71" w:unhideWhenUsed="0"/>
+    <w:lsdException w:name="Colorful List" w:semiHidden="0" w:uiPriority="72" w:unhideWhenUsed="0"/>
+    <w:lsdException w:name="Colorful Grid" w:semiHidden="0" w:uiPriority="73" w:unhideWhenUsed="0"/>
+    <w:lsdException w:name="Light Shading Accent 1" w:semiHidden="0" w:uiPriority="60" w:unhideWhenUsed="0"/>
+    <w:lsdException w:name="Light List Accent 1" w:semiHidden="0" w:uiPriority="61" w:unhideWhenUsed="0"/>
+    <w:lsdException w:name="Light Grid Accent 1" w:semiHidden="0" w:uiPriority="62" w:unhideWhenUsed="0"/>
+    <w:lsdException w:name="Medium Shading 1 Accent 1" w:semiHidden="0" w:uiPriority="63" w:unhideWhenUsed="0"/>
+    <w:lsdException w:name="Medium Shading 2 Accent 1" w:semiHidden="0" w:uiPriority="64" w:unhideWhenUsed="0"/>
+    <w:lsdException w:name="Medium List 1 Accent 1" w:semiHidden="0" w:uiPriority="65" w:unhideWhenUsed="0"/>
+    <w:lsdException w:name="Revision" w:unhideWhenUsed="0"/>
+    <w:lsdException w:name="List Paragraph" w:semiHidden="0" w:uiPriority="34" w:unhideWhenUsed="0" w:qFormat="1"/>
+    <w:lsdException w:name="Quote" w:semiHidden="0" w:uiPriority="29" w:unhideWhenUsed="0" w:qFormat="1"/>
+    <w:lsdException w:name="Intense Quote" w:semiHidden="0" w:uiPriority="30" w:unhideWhenUsed="0" w:qFormat="1"/>
+    <w:lsdException w:name="Medium List 2 Accent 1" w:semiHidden="0" w:uiPriority="66" w:unhideWhenUsed="0"/>
+    <w:lsdException w:name="Medium Grid 1 Accent 1" w:semiHidden="0" w:uiPriority="67" w:unhideWhenUsed="0"/>
+    <w:lsdException w:name="Medium Grid 2 Accent 1" w:semiHidden="0" w:uiPriority="68" w:unhideWhenUsed="0"/>
+    <w:lsdException w:name="Medium Grid 3 Accent 1" w:semiHidden="0" w:uiPriority="69" w:unhideWhenUsed="0"/>
+    <w:lsdException w:name="Dark List Accent 1" w:semiHidden="0" w:uiPriority="70" w:unhideWhenUsed="0"/>
+    <w:lsdException w:name="Colorful Shading Accent 1" w:semiHidden="0" w:uiPriority="71" w:unhideWhenUsed="0"/>
+    <w:lsdException w:name="Colorful List Accent 1" w:semiHidden="0" w:uiPriority="72" w:unhideWhenUsed="0"/>
+    <w:lsdException w:name="Colorful Grid Accent 1" w:semiHidden="0" w:uiPriority="73" w:unhideWhenUsed="0"/>
+    <w:lsdException w:name="Light Shading Accent 2" w:semiHidden="0" w:uiPriority="60" w:unhideWhenUsed="0"/>
+    <w:lsdException w:name="Light List Accent 2" w:semiHidden="0" w:uiPriority="61" w:unhideWhenUsed="0"/>
+    <w:lsdException w:name="Light Grid Accent 2" w:semiHidden="0" w:uiPriority="62" w:unhideWhenUsed="0"/>
+    <w:lsdException w:name="Medium Shading 1 Accent 2" w:semiHidden="0" w:uiPriority="63" w:unhideWhenUsed="0"/>
+    <w:lsdException w:name="Medium Shading 2 Accent 2" w:semiHidden="0" w:uiPriority="64" w:unhideWhenUsed="0"/>
+    <w:lsdException w:name="Medium List 1 Accent 2" w:semiHidden="0" w:uiPriority="65" w:unhideWhenUsed="0"/>
+    <w:lsdException w:name="Medium List 2 Accent 2" w:semiHidden="0" w:uiPriority="66" w:unhideWhenUsed="0"/>
+    <w:lsdException w:name="Medium Grid 1 Accent 2" w:semiHidden="0" w:uiPriority="67" w:unhideWhenUsed="0"/>
+    <w:lsdException w:name="Medium Grid 2 Accent 2" w:semiHidden="0" w:uiPriority="68" w:unhideWhenUsed="0"/>
+    <w:lsdException w:name="Medium Grid 3 Accent 2" w:semiHidden="0" w:uiPriority="69" w:unhideWhenUsed="0"/>
+    <w:lsdException w:name="Dark List Accent 2" w:semiHidden="0" w:uiPriority="70" w:unhideWhenUsed="0"/>
+    <w:lsdException w:name="Colorful Shading Accent 2" w:semiHidden="0" w:uiPriority="71" w:unhideWhenUsed="0"/>
+    <w:lsdException w:name="Colorful List Accent 2" w:semiHidden="0" w:uiPriority="72" w:unhideWhenUsed="0"/>
+    <w:lsdException w:name="Colorful Grid Accent 2" w:semiHidden="0" w:uiPriority="73" w:unhideWhenUsed="0"/>
+    <w:lsdException w:name="Light Shading Accent 3" w:semiHidden="0" w:uiPriority="60" w:unhideWhenUsed="0"/>
+    <w:lsdException w:name="Light List Accent 3" w:semiHidden="0" w:uiPriority="61" w:unhideWhenUsed="0"/>
+    <w:lsdException w:name="Light Grid Accent 3" w:semiHidden="0" w:uiPriority="62" w:unhideWhenUsed="0"/>
+    <w:lsdException w:name="Medium Shading 1 Accent 3" w:semiHidden="0" w:uiPriority="63" w:unhideWhenUsed="0"/>
+    <w:lsdException w:name="Medium Shading 2 Accent 3" w:semiHidden="0" w:uiPriority="64" w:unhideWhenUsed="0"/>
+    <w:lsdException w:name="Medium List 1 Accent 3" w:semiHidden="0" w:uiPriority="65" w:unhideWhenUsed="0"/>
+    <w:lsdException w:name="Medium List 2 Accent 3" w:semiHidden="0" w:uiPriority="66" w:unhideWhenUsed="0"/>
+    <w:lsdException w:name="Medium Grid 1 Accent 3" w:semiHidden="0" w:uiPriority="67" w:unhideWhenUsed="0"/>
+    <w:lsdException w:name="Medium Grid 2 Accent 3" w:semiHidden="0" w:uiPriority="68" w:unhideWhenUsed="0"/>
+    <w:lsdException w:name="Medium Grid 3 Accent 3" w:semiHidden="0" w:uiPriority="69" w:unhideWhenUsed="0"/>
+    <w:lsdException w:name="Dark List Accent 3" w:semiHidden="0" w:uiPriority="70" w:unhideWhenUsed="0"/>
+    <w:lsdException w:name="Colorful Shading Accent 3" w:semiHidden="0" w:uiPriority="71" w:unhideWhenUsed="0"/>
+    <w:lsdException w:name="Colorful List Accent 3" w:semiHidden="0" w:uiPriority="72" w:unhideWhenUsed="0"/>
+    <w:lsdException w:name="Colorful Grid Accent 3" w:semiHidden="0" w:uiPriority="73" w:unhideWhenUsed="0"/>
+    <w:lsdException w:name="Light Shading Accent 4" w:semiHidden="0" w:uiPriority="60" w:unhideWhenUsed="0"/>
+    <w:lsdException w:name="Light List Accent 4" w:semiHidden="0" w:uiPriority="61" w:unhideWhenUsed="0"/>
+    <w:lsdException w:name="Light Grid Accent 4" w:semiHidden="0" w:uiPriority="62" w:unhideWhenUsed="0"/>
+    <w:lsdException w:name="Medium Shading 1 Accent 4" w:semiHidden="0" w:uiPriority="63" w:unhideWhenUsed="0"/>
+    <w:lsdException w:name="Medium Shading 2 Accent 4" w:semiHidden="0" w:uiPriority="64" w:unhideWhenUsed="0"/>
+    <w:lsdException w:name="Medium List 1 Accent 4" w:semiHidden="0" w:uiPriority="65" w:unhideWhenUsed="0"/>
+    <w:lsdException w:name="Medium List 2 Accent 4" w:semiHidden="0" w:uiPriority="66" w:unhideWhenUsed="0"/>
+    <w:lsdException w:name="Medium Grid 1 Accent 4" w:semiHidden="0" w:uiPriority="67" w:unhideWhenUsed="0"/>
+    <w:lsdException w:name="Medium Grid 2 Accent 4" w:semiHidden="0" w:uiPriority="68" w:unhideWhenUsed="0"/>
+    <w:lsdException w:name="Medium Grid 3 Accent 4" w:semiHidden="0" w:uiPriority="69" w:unhideWhenUsed="0"/>
+    <w:lsdException w:name="Dark List Accent 4" w:semiHidden="0" w:uiPriority="70" w:unhideWhenUsed="0"/>
+    <w:lsdException w:name="Colorful Shading Accent 4" w:semiHidden="0" w:uiPriority="71" w:unhideWhenUsed="0"/>
+    <w:lsdException w:name="Colorful List Accent 4" w:semiHidden="0" w:uiPriority="72" w:unhideWhenUsed="0"/>
+    <w:lsdException w:name="Colorful Grid Accent 4" w:semiHidden="0" w:uiPriority="73" w:unhideWhenUsed="0"/>
+    <w:lsdException w:name="Light Shading Accent 5" w:semiHidden="0" w:uiPriority="60" w:unhideWhenUsed="0"/>
+    <w:lsdException w:name="Light List Accent 5" w:semiHidden="0" w:uiPriority="61" w:unhideWhenUsed="0"/>
+    <w:lsdException w:name="Light Grid Accent 5" w:semiHidden="0" w:uiPriority="62" w:unhideWhenUsed="0"/>
+    <w:lsdException w:name="Medium Shading 1 Accent 5" w:semiHidden="0" w:uiPriority="63" w:unhideWhenUsed="0"/>
+    <w:lsdException w:name="Medium Shading 2 Accent 5" w:semiHidden="0" w:uiPriority="64" w:unhideWhenUsed="0"/>
+    <w:lsdException w:name="Medium List 1 Accent 5" w:semiHidden="0" w:uiPriority="65" w:unhideWhenUsed="0"/>
+    <w:lsdException w:name="Medium List 2 Accent 5" w:semiHidden="0" w:uiPriority="66" w:unhideWhenUsed="0"/>
+    <w:lsdException w:name="Medium Grid 1 Accent 5" w:semiHidden="0" w:uiPriority="67" w:unhideWhenUsed="0"/>
+    <w:lsdException w:name="Medium Grid 2 Accent 5" w:semiHidden="0" w:uiPriority="68" w:unhideWhenUsed="0"/>
+    <w:lsdException w:name="Medium Grid 3 Accent 5" w:semiHidden="0" w:uiPriority="69" w:unhideWhenUsed="0"/>
+    <w:lsdException w:name="Dark List Accent 5" w:semiHidden="0" w:uiPriority="70" w:unhideWhenUsed="0"/>
+    <w:lsdException w:name="Colorful Shading Accent 5" w:semiHidden="0" w:uiPriority="71" w:unhideWhenUsed="0"/>
+    <w:lsdException w:name="Colorful List Accent 5" w:semiHidden="0" w:uiPriority="72" w:unhideWhenUsed="0"/>
+    <w:lsdException w:name="Colorful Grid Accent 5" w:semiHidden="0" w:uiPriority="73" w:unhideWhenUsed="0"/>
+    <w:lsdException w:name="Light Shading Accent 6" w:semiHidden="0" w:uiPriority="60" w:unhideWhenUsed="0"/>
+    <w:lsdException w:name="Light List Accent 6" w:semiHidden="0" w:uiPriority="61" w:unhideWhenUsed="0"/>
+    <w:lsdException w:name="Light Grid Accent 6" w:semiHidden="0" w:uiPriority="62" w:unhideWhenUsed="0"/>
+    <w:lsdException w:name="Medium Shading 1 Accent 6" w:semiHidden="0" w:uiPriority="63" w:unhideWhenUsed="0"/>
+    <w:lsdException w:name="Medium Shading 2 Accent 6" w:semiHidden="0" w:uiPriority="64" w:unhideWhenUsed="0"/>
+    <w:lsdException w:name="Medium List 1 Accent 6" w:semiHidden="0" w:uiPriority="65" w:unhideWhenUsed="0"/>
+    <w:lsdException w:name="Medium List 2 Accent 6" w:semiHidden="0" w:uiPriority="66" w:unhideWhenUsed="0"/>
+    <w:lsdException w:name="Medium Grid 1 Accent 6" w:semiHidden="0" w:uiPriority="67" w:unhideWhenUsed="0"/>
+    <w:lsdException w:name="Medium Grid 2 Accent 6" w:semiHidden="0" w:uiPriority="68" w:unhideWhenUsed="0"/>
+    <w:lsdException w:name="Medium Grid 3 Accent 6" w:semiHidden="0" w:uiPriority="69" w:unhideWhenUsed="0"/>
+    <w:lsdException w:name="Dark List Accent 6" w:semiHidden="0" w:uiPriority="70" w:unhideWhenUsed="0"/>
+    <w:lsdException w:name="Colorful Shading Accent 6" w:semiHidden="0" w:uiPriority="71" w:unhideWhenUsed="0"/>
+    <w:lsdException w:name="Colorful List Accent 6" w:semiHidden="0" w:uiPriority="72" w:unhideWhenUsed="0"/>
+    <w:lsdException w:name="Colorful Grid Accent 6" w:semiHidden="0" w:uiPriority="73" w:unhideWhenUsed="0"/>
+    <w:lsdException w:name="Subtle Emphasis" w:semiHidden="0" w:uiPriority="19" w:unhideWhenUsed="0" w:qFormat="1"/>
+    <w:lsdException w:name="Intense Emphasis" w:semiHidden="0" w:uiPriority="21" w:unhideWhenUsed="0" w:qFormat="1"/>
+    <w:lsdException w:name="Subtle Reference" w:semiHidden="0" w:uiPriority="31" w:unhideWhenUsed="0" w:qFormat="1"/>
+    <w:lsdException w:name="Intense Reference" w:semiHidden="0" w:uiPriority="32" w:unhideWhenUsed="0" w:qFormat="1"/>
+    <w:lsdException w:name="Book Title" w:semiHidden="0" w:uiPriority="33" w:unhideWhenUsed="0" w:qFormat="1"/>
+    <w:lsdException w:name="Bibliography" w:uiPriority="37"/>
+    <w:lsdException w:name="TOC Heading" w:uiPriority="39" w:qFormat="1"/>
   </w:latentStyles>
   <w:style w:type="paragraph" w:default="1" w:styleId="Normal">
     <w:name w:val="Normal"/>
@@ -2647,6 +2291,7 @@
   <w:style w:type="character" w:default="1" w:styleId="Fuentedeprrafopredeter">
     <w:name w:val="Default Paragraph Font"/>
     <w:uiPriority w:val="1"/>
+    <w:semiHidden/>
     <w:unhideWhenUsed/>
   </w:style>
   <w:style w:type="table" w:default="1" w:styleId="Tablanormal">
@@ -2710,7 +2355,7 @@
       <w:szCs w:val="30"/>
     </w:rPr>
   </w:style>
-  <w:style w:type="paragraph" w:styleId="TtuloTDC">
+  <w:style w:type="paragraph" w:styleId="TtulodeTDC">
     <w:name w:val="TOC Heading"/>
     <w:basedOn w:val="Ttulo1"/>
     <w:next w:val="Normal"/>
@@ -2816,6 +2461,555 @@
     <w:link w:val="Piedepgina"/>
     <w:uiPriority w:val="99"/>
     <w:rsid w:val="00B26ABE"/>
+  </w:style>
+  <w:style w:type="paragraph" w:styleId="Textodeglobo">
+    <w:name w:val="Balloon Text"/>
+    <w:basedOn w:val="Normal"/>
+    <w:link w:val="TextodegloboCar"/>
+    <w:uiPriority w:val="99"/>
+    <w:semiHidden/>
+    <w:unhideWhenUsed/>
+    <w:rsid w:val="00B815E0"/>
+    <w:pPr>
+      <w:spacing w:line="240" w:lineRule="auto"/>
+    </w:pPr>
+    <w:rPr>
+      <w:rFonts w:ascii="Tahoma" w:hAnsi="Tahoma" w:cs="Tahoma"/>
+      <w:sz w:val="16"/>
+      <w:szCs w:val="16"/>
+    </w:rPr>
+  </w:style>
+  <w:style w:type="character" w:customStyle="1" w:styleId="TextodegloboCar">
+    <w:name w:val="Texto de globo Car"/>
+    <w:basedOn w:val="Fuentedeprrafopredeter"/>
+    <w:link w:val="Textodeglobo"/>
+    <w:uiPriority w:val="99"/>
+    <w:semiHidden/>
+    <w:rsid w:val="00B815E0"/>
+    <w:rPr>
+      <w:rFonts w:ascii="Tahoma" w:hAnsi="Tahoma" w:cs="Tahoma"/>
+      <w:sz w:val="16"/>
+      <w:szCs w:val="16"/>
+    </w:rPr>
+  </w:style>
+  <w:style w:type="paragraph" w:styleId="NormalWeb">
+    <w:name w:val="Normal (Web)"/>
+    <w:basedOn w:val="Normal"/>
+    <w:uiPriority w:val="99"/>
+    <w:semiHidden/>
+    <w:unhideWhenUsed/>
+    <w:rsid w:val="00B815E0"/>
+    <w:pPr>
+      <w:pBdr>
+        <w:top w:val="none" w:sz="0" w:space="0" w:color="auto"/>
+        <w:left w:val="none" w:sz="0" w:space="0" w:color="auto"/>
+        <w:bottom w:val="none" w:sz="0" w:space="0" w:color="auto"/>
+        <w:right w:val="none" w:sz="0" w:space="0" w:color="auto"/>
+        <w:between w:val="none" w:sz="0" w:space="0" w:color="auto"/>
+      </w:pBdr>
+      <w:spacing w:before="100" w:beforeAutospacing="1" w:after="100" w:afterAutospacing="1" w:line="240" w:lineRule="auto"/>
+    </w:pPr>
+    <w:rPr>
+      <w:rFonts w:ascii="Times New Roman" w:eastAsia="Times New Roman" w:hAnsi="Times New Roman" w:cs="Times New Roman"/>
+      <w:color w:val="auto"/>
+      <w:sz w:val="24"/>
+      <w:szCs w:val="24"/>
+      <w:lang w:val="es-CR"/>
+    </w:rPr>
+  </w:style>
+</w:styles>
+</file>
+
+<file path=word/stylesWithEffects.xml><?xml version="1.0" encoding="utf-8"?>
+<w:styles xmlns:wpc="http://schemas.microsoft.com/office/word/2010/wordprocessingCanvas" xmlns:mc="http://schemas.openxmlformats.org/markup-compatibility/2006" xmlns:o="urn:schemas-microsoft-com:office:office" xmlns:r="http://schemas.openxmlformats.org/officeDocument/2006/relationships" xmlns:m="http://schemas.openxmlformats.org/officeDocument/2006/math" xmlns:v="urn:schemas-microsoft-com:vml" xmlns:wp14="http://schemas.microsoft.com/office/word/2010/wordprocessingDrawing" xmlns:wp="http://schemas.openxmlformats.org/drawingml/2006/wordprocessingDrawing" xmlns:w10="urn:schemas-microsoft-com:office:word" xmlns:w="http://schemas.openxmlformats.org/wordprocessingml/2006/main" xmlns:w14="http://schemas.microsoft.com/office/word/2010/wordml" xmlns:wpg="http://schemas.microsoft.com/office/word/2010/wordprocessingGroup" xmlns:wpi="http://schemas.microsoft.com/office/word/2010/wordprocessingInk" xmlns:wne="http://schemas.microsoft.com/office/word/2006/wordml" xmlns:wps="http://schemas.microsoft.com/office/word/2010/wordprocessingShape" mc:Ignorable="w14 wp14">
+  <w:docDefaults>
+    <w:rPrDefault>
+      <w:rPr>
+        <w:rFonts w:ascii="Arial" w:eastAsia="Arial" w:hAnsi="Arial" w:cs="Arial"/>
+        <w:color w:val="000000"/>
+        <w:sz w:val="22"/>
+        <w:szCs w:val="22"/>
+        <w:lang w:val="es" w:eastAsia="es-CR" w:bidi="ar-SA"/>
+      </w:rPr>
+    </w:rPrDefault>
+    <w:pPrDefault>
+      <w:pPr>
+        <w:pBdr>
+          <w:top w:val="nil"/>
+          <w:left w:val="nil"/>
+          <w:bottom w:val="nil"/>
+          <w:right w:val="nil"/>
+          <w:between w:val="nil"/>
+        </w:pBdr>
+        <w:spacing w:line="276" w:lineRule="auto"/>
+      </w:pPr>
+    </w:pPrDefault>
+  </w:docDefaults>
+  <w:latentStyles w:defLockedState="0" w:defUIPriority="99" w:defSemiHidden="1" w:defUnhideWhenUsed="1" w:defQFormat="0" w:count="267">
+    <w:lsdException w:name="Normal" w:semiHidden="0" w:uiPriority="0" w:unhideWhenUsed="0" w:qFormat="1"/>
+    <w:lsdException w:name="heading 1" w:semiHidden="0" w:uiPriority="9" w:unhideWhenUsed="0" w:qFormat="1"/>
+    <w:lsdException w:name="heading 2" w:uiPriority="9" w:qFormat="1"/>
+    <w:lsdException w:name="heading 3" w:uiPriority="9" w:qFormat="1"/>
+    <w:lsdException w:name="heading 4" w:uiPriority="9" w:qFormat="1"/>
+    <w:lsdException w:name="heading 5" w:uiPriority="9" w:qFormat="1"/>
+    <w:lsdException w:name="heading 6" w:uiPriority="9" w:qFormat="1"/>
+    <w:lsdException w:name="heading 7" w:uiPriority="9" w:qFormat="1"/>
+    <w:lsdException w:name="heading 8" w:uiPriority="9" w:qFormat="1"/>
+    <w:lsdException w:name="heading 9" w:uiPriority="9" w:qFormat="1"/>
+    <w:lsdException w:name="toc 1" w:uiPriority="39"/>
+    <w:lsdException w:name="toc 2" w:uiPriority="39"/>
+    <w:lsdException w:name="toc 3" w:uiPriority="39"/>
+    <w:lsdException w:name="toc 4" w:uiPriority="39"/>
+    <w:lsdException w:name="toc 5" w:uiPriority="39"/>
+    <w:lsdException w:name="toc 6" w:uiPriority="39"/>
+    <w:lsdException w:name="toc 7" w:uiPriority="39"/>
+    <w:lsdException w:name="toc 8" w:uiPriority="39"/>
+    <w:lsdException w:name="toc 9" w:uiPriority="39"/>
+    <w:lsdException w:name="caption" w:uiPriority="35" w:qFormat="1"/>
+    <w:lsdException w:name="Title" w:semiHidden="0" w:uiPriority="10" w:unhideWhenUsed="0" w:qFormat="1"/>
+    <w:lsdException w:name="Default Paragraph Font" w:uiPriority="1"/>
+    <w:lsdException w:name="Subtitle" w:semiHidden="0" w:uiPriority="11" w:unhideWhenUsed="0" w:qFormat="1"/>
+    <w:lsdException w:name="Strong" w:semiHidden="0" w:uiPriority="22" w:unhideWhenUsed="0" w:qFormat="1"/>
+    <w:lsdException w:name="Emphasis" w:semiHidden="0" w:uiPriority="20" w:unhideWhenUsed="0" w:qFormat="1"/>
+    <w:lsdException w:name="Table Grid" w:semiHidden="0" w:uiPriority="39" w:unhideWhenUsed="0"/>
+    <w:lsdException w:name="Placeholder Text" w:unhideWhenUsed="0"/>
+    <w:lsdException w:name="No Spacing" w:semiHidden="0" w:uiPriority="1" w:unhideWhenUsed="0" w:qFormat="1"/>
+    <w:lsdException w:name="Light Shading" w:semiHidden="0" w:uiPriority="60" w:unhideWhenUsed="0"/>
+    <w:lsdException w:name="Light List" w:semiHidden="0" w:uiPriority="61" w:unhideWhenUsed="0"/>
+    <w:lsdException w:name="Light Grid" w:semiHidden="0" w:uiPriority="62" w:unhideWhenUsed="0"/>
+    <w:lsdException w:name="Medium Shading 1" w:semiHidden="0" w:uiPriority="63" w:unhideWhenUsed="0"/>
+    <w:lsdException w:name="Medium Shading 2" w:semiHidden="0" w:uiPriority="64" w:unhideWhenUsed="0"/>
+    <w:lsdException w:name="Medium List 1" w:semiHidden="0" w:uiPriority="65" w:unhideWhenUsed="0"/>
+    <w:lsdException w:name="Medium List 2" w:semiHidden="0" w:uiPriority="66" w:unhideWhenUsed="0"/>
+    <w:lsdException w:name="Medium Grid 1" w:semiHidden="0" w:uiPriority="67" w:unhideWhenUsed="0"/>
+    <w:lsdException w:name="Medium Grid 2" w:semiHidden="0" w:uiPriority="68" w:unhideWhenUsed="0"/>
+    <w:lsdException w:name="Medium Grid 3" w:semiHidden="0" w:uiPriority="69" w:unhideWhenUsed="0"/>
+    <w:lsdException w:name="Dark List" w:semiHidden="0" w:uiPriority="70" w:unhideWhenUsed="0"/>
+    <w:lsdException w:name="Colorful Shading" w:semiHidden="0" w:uiPriority="71" w:unhideWhenUsed="0"/>
+    <w:lsdException w:name="Colorful List" w:semiHidden="0" w:uiPriority="72" w:unhideWhenUsed="0"/>
+    <w:lsdException w:name="Colorful Grid" w:semiHidden="0" w:uiPriority="73" w:unhideWhenUsed="0"/>
+    <w:lsdException w:name="Light Shading Accent 1" w:semiHidden="0" w:uiPriority="60" w:unhideWhenUsed="0"/>
+    <w:lsdException w:name="Light List Accent 1" w:semiHidden="0" w:uiPriority="61" w:unhideWhenUsed="0"/>
+    <w:lsdException w:name="Light Grid Accent 1" w:semiHidden="0" w:uiPriority="62" w:unhideWhenUsed="0"/>
+    <w:lsdException w:name="Medium Shading 1 Accent 1" w:semiHidden="0" w:uiPriority="63" w:unhideWhenUsed="0"/>
+    <w:lsdException w:name="Medium Shading 2 Accent 1" w:semiHidden="0" w:uiPriority="64" w:unhideWhenUsed="0"/>
+    <w:lsdException w:name="Medium List 1 Accent 1" w:semiHidden="0" w:uiPriority="65" w:unhideWhenUsed="0"/>
+    <w:lsdException w:name="Revision" w:unhideWhenUsed="0"/>
+    <w:lsdException w:name="List Paragraph" w:semiHidden="0" w:uiPriority="34" w:unhideWhenUsed="0" w:qFormat="1"/>
+    <w:lsdException w:name="Quote" w:semiHidden="0" w:uiPriority="29" w:unhideWhenUsed="0" w:qFormat="1"/>
+    <w:lsdException w:name="Intense Quote" w:semiHidden="0" w:uiPriority="30" w:unhideWhenUsed="0" w:qFormat="1"/>
+    <w:lsdException w:name="Medium List 2 Accent 1" w:semiHidden="0" w:uiPriority="66" w:unhideWhenUsed="0"/>
+    <w:lsdException w:name="Medium Grid 1 Accent 1" w:semiHidden="0" w:uiPriority="67" w:unhideWhenUsed="0"/>
+    <w:lsdException w:name="Medium Grid 2 Accent 1" w:semiHidden="0" w:uiPriority="68" w:unhideWhenUsed="0"/>
+    <w:lsdException w:name="Medium Grid 3 Accent 1" w:semiHidden="0" w:uiPriority="69" w:unhideWhenUsed="0"/>
+    <w:lsdException w:name="Dark List Accent 1" w:semiHidden="0" w:uiPriority="70" w:unhideWhenUsed="0"/>
+    <w:lsdException w:name="Colorful Shading Accent 1" w:semiHidden="0" w:uiPriority="71" w:unhideWhenUsed="0"/>
+    <w:lsdException w:name="Colorful List Accent 1" w:semiHidden="0" w:uiPriority="72" w:unhideWhenUsed="0"/>
+    <w:lsdException w:name="Colorful Grid Accent 1" w:semiHidden="0" w:uiPriority="73" w:unhideWhenUsed="0"/>
+    <w:lsdException w:name="Light Shading Accent 2" w:semiHidden="0" w:uiPriority="60" w:unhideWhenUsed="0"/>
+    <w:lsdException w:name="Light List Accent 2" w:semiHidden="0" w:uiPriority="61" w:unhideWhenUsed="0"/>
+    <w:lsdException w:name="Light Grid Accent 2" w:semiHidden="0" w:uiPriority="62" w:unhideWhenUsed="0"/>
+    <w:lsdException w:name="Medium Shading 1 Accent 2" w:semiHidden="0" w:uiPriority="63" w:unhideWhenUsed="0"/>
+    <w:lsdException w:name="Medium Shading 2 Accent 2" w:semiHidden="0" w:uiPriority="64" w:unhideWhenUsed="0"/>
+    <w:lsdException w:name="Medium List 1 Accent 2" w:semiHidden="0" w:uiPriority="65" w:unhideWhenUsed="0"/>
+    <w:lsdException w:name="Medium List 2 Accent 2" w:semiHidden="0" w:uiPriority="66" w:unhideWhenUsed="0"/>
+    <w:lsdException w:name="Medium Grid 1 Accent 2" w:semiHidden="0" w:uiPriority="67" w:unhideWhenUsed="0"/>
+    <w:lsdException w:name="Medium Grid 2 Accent 2" w:semiHidden="0" w:uiPriority="68" w:unhideWhenUsed="0"/>
+    <w:lsdException w:name="Medium Grid 3 Accent 2" w:semiHidden="0" w:uiPriority="69" w:unhideWhenUsed="0"/>
+    <w:lsdException w:name="Dark List Accent 2" w:semiHidden="0" w:uiPriority="70" w:unhideWhenUsed="0"/>
+    <w:lsdException w:name="Colorful Shading Accent 2" w:semiHidden="0" w:uiPriority="71" w:unhideWhenUsed="0"/>
+    <w:lsdException w:name="Colorful List Accent 2" w:semiHidden="0" w:uiPriority="72" w:unhideWhenUsed="0"/>
+    <w:lsdException w:name="Colorful Grid Accent 2" w:semiHidden="0" w:uiPriority="73" w:unhideWhenUsed="0"/>
+    <w:lsdException w:name="Light Shading Accent 3" w:semiHidden="0" w:uiPriority="60" w:unhideWhenUsed="0"/>
+    <w:lsdException w:name="Light List Accent 3" w:semiHidden="0" w:uiPriority="61" w:unhideWhenUsed="0"/>
+    <w:lsdException w:name="Light Grid Accent 3" w:semiHidden="0" w:uiPriority="62" w:unhideWhenUsed="0"/>
+    <w:lsdException w:name="Medium Shading 1 Accent 3" w:semiHidden="0" w:uiPriority="63" w:unhideWhenUsed="0"/>
+    <w:lsdException w:name="Medium Shading 2 Accent 3" w:semiHidden="0" w:uiPriority="64" w:unhideWhenUsed="0"/>
+    <w:lsdException w:name="Medium List 1 Accent 3" w:semiHidden="0" w:uiPriority="65" w:unhideWhenUsed="0"/>
+    <w:lsdException w:name="Medium List 2 Accent 3" w:semiHidden="0" w:uiPriority="66" w:unhideWhenUsed="0"/>
+    <w:lsdException w:name="Medium Grid 1 Accent 3" w:semiHidden="0" w:uiPriority="67" w:unhideWhenUsed="0"/>
+    <w:lsdException w:name="Medium Grid 2 Accent 3" w:semiHidden="0" w:uiPriority="68" w:unhideWhenUsed="0"/>
+    <w:lsdException w:name="Medium Grid 3 Accent 3" w:semiHidden="0" w:uiPriority="69" w:unhideWhenUsed="0"/>
+    <w:lsdException w:name="Dark List Accent 3" w:semiHidden="0" w:uiPriority="70" w:unhideWhenUsed="0"/>
+    <w:lsdException w:name="Colorful Shading Accent 3" w:semiHidden="0" w:uiPriority="71" w:unhideWhenUsed="0"/>
+    <w:lsdException w:name="Colorful List Accent 3" w:semiHidden="0" w:uiPriority="72" w:unhideWhenUsed="0"/>
+    <w:lsdException w:name="Colorful Grid Accent 3" w:semiHidden="0" w:uiPriority="73" w:unhideWhenUsed="0"/>
+    <w:lsdException w:name="Light Shading Accent 4" w:semiHidden="0" w:uiPriority="60" w:unhideWhenUsed="0"/>
+    <w:lsdException w:name="Light List Accent 4" w:semiHidden="0" w:uiPriority="61" w:unhideWhenUsed="0"/>
+    <w:lsdException w:name="Light Grid Accent 4" w:semiHidden="0" w:uiPriority="62" w:unhideWhenUsed="0"/>
+    <w:lsdException w:name="Medium Shading 1 Accent 4" w:semiHidden="0" w:uiPriority="63" w:unhideWhenUsed="0"/>
+    <w:lsdException w:name="Medium Shading 2 Accent 4" w:semiHidden="0" w:uiPriority="64" w:unhideWhenUsed="0"/>
+    <w:lsdException w:name="Medium List 1 Accent 4" w:semiHidden="0" w:uiPriority="65" w:unhideWhenUsed="0"/>
+    <w:lsdException w:name="Medium List 2 Accent 4" w:semiHidden="0" w:uiPriority="66" w:unhideWhenUsed="0"/>
+    <w:lsdException w:name="Medium Grid 1 Accent 4" w:semiHidden="0" w:uiPriority="67" w:unhideWhenUsed="0"/>
+    <w:lsdException w:name="Medium Grid 2 Accent 4" w:semiHidden="0" w:uiPriority="68" w:unhideWhenUsed="0"/>
+    <w:lsdException w:name="Medium Grid 3 Accent 4" w:semiHidden="0" w:uiPriority="69" w:unhideWhenUsed="0"/>
+    <w:lsdException w:name="Dark List Accent 4" w:semiHidden="0" w:uiPriority="70" w:unhideWhenUsed="0"/>
+    <w:lsdException w:name="Colorful Shading Accent 4" w:semiHidden="0" w:uiPriority="71" w:unhideWhenUsed="0"/>
+    <w:lsdException w:name="Colorful List Accent 4" w:semiHidden="0" w:uiPriority="72" w:unhideWhenUsed="0"/>
+    <w:lsdException w:name="Colorful Grid Accent 4" w:semiHidden="0" w:uiPriority="73" w:unhideWhenUsed="0"/>
+    <w:lsdException w:name="Light Shading Accent 5" w:semiHidden="0" w:uiPriority="60" w:unhideWhenUsed="0"/>
+    <w:lsdException w:name="Light List Accent 5" w:semiHidden="0" w:uiPriority="61" w:unhideWhenUsed="0"/>
+    <w:lsdException w:name="Light Grid Accent 5" w:semiHidden="0" w:uiPriority="62" w:unhideWhenUsed="0"/>
+    <w:lsdException w:name="Medium Shading 1 Accent 5" w:semiHidden="0" w:uiPriority="63" w:unhideWhenUsed="0"/>
+    <w:lsdException w:name="Medium Shading 2 Accent 5" w:semiHidden="0" w:uiPriority="64" w:unhideWhenUsed="0"/>
+    <w:lsdException w:name="Medium List 1 Accent 5" w:semiHidden="0" w:uiPriority="65" w:unhideWhenUsed="0"/>
+    <w:lsdException w:name="Medium List 2 Accent 5" w:semiHidden="0" w:uiPriority="66" w:unhideWhenUsed="0"/>
+    <w:lsdException w:name="Medium Grid 1 Accent 5" w:semiHidden="0" w:uiPriority="67" w:unhideWhenUsed="0"/>
+    <w:lsdException w:name="Medium Grid 2 Accent 5" w:semiHidden="0" w:uiPriority="68" w:unhideWhenUsed="0"/>
+    <w:lsdException w:name="Medium Grid 3 Accent 5" w:semiHidden="0" w:uiPriority="69" w:unhideWhenUsed="0"/>
+    <w:lsdException w:name="Dark List Accent 5" w:semiHidden="0" w:uiPriority="70" w:unhideWhenUsed="0"/>
+    <w:lsdException w:name="Colorful Shading Accent 5" w:semiHidden="0" w:uiPriority="71" w:unhideWhenUsed="0"/>
+    <w:lsdException w:name="Colorful List Accent 5" w:semiHidden="0" w:uiPriority="72" w:unhideWhenUsed="0"/>
+    <w:lsdException w:name="Colorful Grid Accent 5" w:semiHidden="0" w:uiPriority="73" w:unhideWhenUsed="0"/>
+    <w:lsdException w:name="Light Shading Accent 6" w:semiHidden="0" w:uiPriority="60" w:unhideWhenUsed="0"/>
+    <w:lsdException w:name="Light List Accent 6" w:semiHidden="0" w:uiPriority="61" w:unhideWhenUsed="0"/>
+    <w:lsdException w:name="Light Grid Accent 6" w:semiHidden="0" w:uiPriority="62" w:unhideWhenUsed="0"/>
+    <w:lsdException w:name="Medium Shading 1 Accent 6" w:semiHidden="0" w:uiPriority="63" w:unhideWhenUsed="0"/>
+    <w:lsdException w:name="Medium Shading 2 Accent 6" w:semiHidden="0" w:uiPriority="64" w:unhideWhenUsed="0"/>
+    <w:lsdException w:name="Medium List 1 Accent 6" w:semiHidden="0" w:uiPriority="65" w:unhideWhenUsed="0"/>
+    <w:lsdException w:name="Medium List 2 Accent 6" w:semiHidden="0" w:uiPriority="66" w:unhideWhenUsed="0"/>
+    <w:lsdException w:name="Medium Grid 1 Accent 6" w:semiHidden="0" w:uiPriority="67" w:unhideWhenUsed="0"/>
+    <w:lsdException w:name="Medium Grid 2 Accent 6" w:semiHidden="0" w:uiPriority="68" w:unhideWhenUsed="0"/>
+    <w:lsdException w:name="Medium Grid 3 Accent 6" w:semiHidden="0" w:uiPriority="69" w:unhideWhenUsed="0"/>
+    <w:lsdException w:name="Dark List Accent 6" w:semiHidden="0" w:uiPriority="70" w:unhideWhenUsed="0"/>
+    <w:lsdException w:name="Colorful Shading Accent 6" w:semiHidden="0" w:uiPriority="71" w:unhideWhenUsed="0"/>
+    <w:lsdException w:name="Colorful List Accent 6" w:semiHidden="0" w:uiPriority="72" w:unhideWhenUsed="0"/>
+    <w:lsdException w:name="Colorful Grid Accent 6" w:semiHidden="0" w:uiPriority="73" w:unhideWhenUsed="0"/>
+    <w:lsdException w:name="Subtle Emphasis" w:semiHidden="0" w:uiPriority="19" w:unhideWhenUsed="0" w:qFormat="1"/>
+    <w:lsdException w:name="Intense Emphasis" w:semiHidden="0" w:uiPriority="21" w:unhideWhenUsed="0" w:qFormat="1"/>
+    <w:lsdException w:name="Subtle Reference" w:semiHidden="0" w:uiPriority="31" w:unhideWhenUsed="0" w:qFormat="1"/>
+    <w:lsdException w:name="Intense Reference" w:semiHidden="0" w:uiPriority="32" w:unhideWhenUsed="0" w:qFormat="1"/>
+    <w:lsdException w:name="Book Title" w:semiHidden="0" w:uiPriority="33" w:unhideWhenUsed="0" w:qFormat="1"/>
+    <w:lsdException w:name="Bibliography" w:uiPriority="37"/>
+    <w:lsdException w:name="TOC Heading" w:uiPriority="39" w:qFormat="1"/>
+  </w:latentStyles>
+  <w:style w:type="paragraph" w:default="1" w:styleId="Normal">
+    <w:name w:val="Normal"/>
+    <w:qFormat/>
+  </w:style>
+  <w:style w:type="paragraph" w:styleId="Ttulo1">
+    <w:name w:val="heading 1"/>
+    <w:basedOn w:val="Normal"/>
+    <w:next w:val="Normal"/>
+    <w:qFormat/>
+    <w:pPr>
+      <w:keepNext/>
+      <w:keepLines/>
+      <w:spacing w:before="400" w:after="120"/>
+      <w:outlineLvl w:val="0"/>
+    </w:pPr>
+    <w:rPr>
+      <w:sz w:val="40"/>
+      <w:szCs w:val="40"/>
+    </w:rPr>
+  </w:style>
+  <w:style w:type="paragraph" w:styleId="Ttulo2">
+    <w:name w:val="heading 2"/>
+    <w:basedOn w:val="Normal"/>
+    <w:next w:val="Normal"/>
+    <w:qFormat/>
+    <w:pPr>
+      <w:keepNext/>
+      <w:keepLines/>
+      <w:spacing w:before="360" w:after="120"/>
+      <w:outlineLvl w:val="1"/>
+    </w:pPr>
+    <w:rPr>
+      <w:sz w:val="32"/>
+      <w:szCs w:val="32"/>
+    </w:rPr>
+  </w:style>
+  <w:style w:type="paragraph" w:styleId="Ttulo3">
+    <w:name w:val="heading 3"/>
+    <w:basedOn w:val="Normal"/>
+    <w:next w:val="Normal"/>
+    <w:qFormat/>
+    <w:pPr>
+      <w:keepNext/>
+      <w:keepLines/>
+      <w:spacing w:before="320" w:after="80"/>
+      <w:outlineLvl w:val="2"/>
+    </w:pPr>
+    <w:rPr>
+      <w:color w:val="434343"/>
+      <w:sz w:val="28"/>
+      <w:szCs w:val="28"/>
+    </w:rPr>
+  </w:style>
+  <w:style w:type="paragraph" w:styleId="Ttulo4">
+    <w:name w:val="heading 4"/>
+    <w:basedOn w:val="Normal"/>
+    <w:next w:val="Normal"/>
+    <w:pPr>
+      <w:keepNext/>
+      <w:keepLines/>
+      <w:spacing w:before="280" w:after="80"/>
+      <w:outlineLvl w:val="3"/>
+    </w:pPr>
+    <w:rPr>
+      <w:color w:val="666666"/>
+      <w:sz w:val="24"/>
+      <w:szCs w:val="24"/>
+    </w:rPr>
+  </w:style>
+  <w:style w:type="paragraph" w:styleId="Ttulo5">
+    <w:name w:val="heading 5"/>
+    <w:basedOn w:val="Normal"/>
+    <w:next w:val="Normal"/>
+    <w:pPr>
+      <w:keepNext/>
+      <w:keepLines/>
+      <w:spacing w:before="240" w:after="80"/>
+      <w:outlineLvl w:val="4"/>
+    </w:pPr>
+    <w:rPr>
+      <w:color w:val="666666"/>
+    </w:rPr>
+  </w:style>
+  <w:style w:type="paragraph" w:styleId="Ttulo6">
+    <w:name w:val="heading 6"/>
+    <w:basedOn w:val="Normal"/>
+    <w:next w:val="Normal"/>
+    <w:pPr>
+      <w:keepNext/>
+      <w:keepLines/>
+      <w:spacing w:before="240" w:after="80"/>
+      <w:outlineLvl w:val="5"/>
+    </w:pPr>
+    <w:rPr>
+      <w:i/>
+      <w:color w:val="666666"/>
+    </w:rPr>
+  </w:style>
+  <w:style w:type="character" w:default="1" w:styleId="Fuentedeprrafopredeter">
+    <w:name w:val="Default Paragraph Font"/>
+    <w:uiPriority w:val="1"/>
+    <w:semiHidden/>
+    <w:unhideWhenUsed/>
+  </w:style>
+  <w:style w:type="table" w:default="1" w:styleId="Tablanormal">
+    <w:name w:val="Normal Table"/>
+    <w:uiPriority w:val="99"/>
+    <w:semiHidden/>
+    <w:unhideWhenUsed/>
+    <w:tblPr>
+      <w:tblInd w:w="0" w:type="dxa"/>
+      <w:tblCellMar>
+        <w:top w:w="0" w:type="dxa"/>
+        <w:left w:w="108" w:type="dxa"/>
+        <w:bottom w:w="0" w:type="dxa"/>
+        <w:right w:w="108" w:type="dxa"/>
+      </w:tblCellMar>
+    </w:tblPr>
+  </w:style>
+  <w:style w:type="numbering" w:default="1" w:styleId="Sinlista">
+    <w:name w:val="No List"/>
+    <w:uiPriority w:val="99"/>
+    <w:semiHidden/>
+    <w:unhideWhenUsed/>
+  </w:style>
+  <w:style w:type="table" w:customStyle="1" w:styleId="TableNormal">
+    <w:name w:val="Table Normal"/>
+    <w:tblPr>
+      <w:tblCellMar>
+        <w:top w:w="0" w:type="dxa"/>
+        <w:left w:w="0" w:type="dxa"/>
+        <w:bottom w:w="0" w:type="dxa"/>
+        <w:right w:w="0" w:type="dxa"/>
+      </w:tblCellMar>
+    </w:tblPr>
+  </w:style>
+  <w:style w:type="paragraph" w:styleId="Ttulo">
+    <w:name w:val="Title"/>
+    <w:basedOn w:val="Normal"/>
+    <w:next w:val="Normal"/>
+    <w:pPr>
+      <w:keepNext/>
+      <w:keepLines/>
+      <w:spacing w:after="60"/>
+    </w:pPr>
+    <w:rPr>
+      <w:sz w:val="52"/>
+      <w:szCs w:val="52"/>
+    </w:rPr>
+  </w:style>
+  <w:style w:type="paragraph" w:styleId="Subttulo">
+    <w:name w:val="Subtitle"/>
+    <w:basedOn w:val="Normal"/>
+    <w:next w:val="Normal"/>
+    <w:pPr>
+      <w:keepNext/>
+      <w:keepLines/>
+      <w:spacing w:after="320"/>
+    </w:pPr>
+    <w:rPr>
+      <w:color w:val="666666"/>
+      <w:sz w:val="30"/>
+      <w:szCs w:val="30"/>
+    </w:rPr>
+  </w:style>
+  <w:style w:type="paragraph" w:styleId="TtulodeTDC">
+    <w:name w:val="TOC Heading"/>
+    <w:basedOn w:val="Ttulo1"/>
+    <w:next w:val="Normal"/>
+    <w:uiPriority w:val="39"/>
+    <w:unhideWhenUsed/>
+    <w:qFormat/>
+    <w:rsid w:val="00C336F3"/>
+    <w:pPr>
+      <w:pBdr>
+        <w:top w:val="none" w:sz="0" w:space="0" w:color="auto"/>
+        <w:left w:val="none" w:sz="0" w:space="0" w:color="auto"/>
+        <w:bottom w:val="none" w:sz="0" w:space="0" w:color="auto"/>
+        <w:right w:val="none" w:sz="0" w:space="0" w:color="auto"/>
+        <w:between w:val="none" w:sz="0" w:space="0" w:color="auto"/>
+      </w:pBdr>
+      <w:spacing w:before="240" w:after="0" w:line="259" w:lineRule="auto"/>
+      <w:outlineLvl w:val="9"/>
+    </w:pPr>
+    <w:rPr>
+      <w:rFonts w:asciiTheme="majorHAnsi" w:eastAsiaTheme="majorEastAsia" w:hAnsiTheme="majorHAnsi" w:cstheme="majorBidi"/>
+      <w:color w:val="2F5496" w:themeColor="accent1" w:themeShade="BF"/>
+      <w:sz w:val="32"/>
+      <w:szCs w:val="32"/>
+      <w:lang w:val="es-CR"/>
+    </w:rPr>
+  </w:style>
+  <w:style w:type="paragraph" w:styleId="TDC1">
+    <w:name w:val="toc 1"/>
+    <w:basedOn w:val="Normal"/>
+    <w:next w:val="Normal"/>
+    <w:autoRedefine/>
+    <w:uiPriority w:val="39"/>
+    <w:unhideWhenUsed/>
+    <w:rsid w:val="00C336F3"/>
+    <w:pPr>
+      <w:spacing w:after="100"/>
+    </w:pPr>
+  </w:style>
+  <w:style w:type="paragraph" w:styleId="TDC2">
+    <w:name w:val="toc 2"/>
+    <w:basedOn w:val="Normal"/>
+    <w:next w:val="Normal"/>
+    <w:autoRedefine/>
+    <w:uiPriority w:val="39"/>
+    <w:unhideWhenUsed/>
+    <w:rsid w:val="00C336F3"/>
+    <w:pPr>
+      <w:spacing w:after="100"/>
+      <w:ind w:left="220"/>
+    </w:pPr>
+  </w:style>
+  <w:style w:type="character" w:styleId="Hipervnculo">
+    <w:name w:val="Hyperlink"/>
+    <w:basedOn w:val="Fuentedeprrafopredeter"/>
+    <w:uiPriority w:val="99"/>
+    <w:unhideWhenUsed/>
+    <w:rsid w:val="00C336F3"/>
+    <w:rPr>
+      <w:color w:val="0563C1" w:themeColor="hyperlink"/>
+      <w:u w:val="single"/>
+    </w:rPr>
+  </w:style>
+  <w:style w:type="paragraph" w:styleId="Encabezado">
+    <w:name w:val="header"/>
+    <w:basedOn w:val="Normal"/>
+    <w:link w:val="EncabezadoCar"/>
+    <w:uiPriority w:val="99"/>
+    <w:unhideWhenUsed/>
+    <w:rsid w:val="00B26ABE"/>
+    <w:pPr>
+      <w:tabs>
+        <w:tab w:val="center" w:pos="4419"/>
+        <w:tab w:val="right" w:pos="8838"/>
+      </w:tabs>
+      <w:spacing w:line="240" w:lineRule="auto"/>
+    </w:pPr>
+  </w:style>
+  <w:style w:type="character" w:customStyle="1" w:styleId="EncabezadoCar">
+    <w:name w:val="Encabezado Car"/>
+    <w:basedOn w:val="Fuentedeprrafopredeter"/>
+    <w:link w:val="Encabezado"/>
+    <w:uiPriority w:val="99"/>
+    <w:rsid w:val="00B26ABE"/>
+  </w:style>
+  <w:style w:type="paragraph" w:styleId="Piedepgina">
+    <w:name w:val="footer"/>
+    <w:basedOn w:val="Normal"/>
+    <w:link w:val="PiedepginaCar"/>
+    <w:uiPriority w:val="99"/>
+    <w:unhideWhenUsed/>
+    <w:rsid w:val="00B26ABE"/>
+    <w:pPr>
+      <w:tabs>
+        <w:tab w:val="center" w:pos="4419"/>
+        <w:tab w:val="right" w:pos="8838"/>
+      </w:tabs>
+      <w:spacing w:line="240" w:lineRule="auto"/>
+    </w:pPr>
+  </w:style>
+  <w:style w:type="character" w:customStyle="1" w:styleId="PiedepginaCar">
+    <w:name w:val="Pie de página Car"/>
+    <w:basedOn w:val="Fuentedeprrafopredeter"/>
+    <w:link w:val="Piedepgina"/>
+    <w:uiPriority w:val="99"/>
+    <w:rsid w:val="00B26ABE"/>
+  </w:style>
+  <w:style w:type="paragraph" w:styleId="Textodeglobo">
+    <w:name w:val="Balloon Text"/>
+    <w:basedOn w:val="Normal"/>
+    <w:link w:val="TextodegloboCar"/>
+    <w:uiPriority w:val="99"/>
+    <w:semiHidden/>
+    <w:unhideWhenUsed/>
+    <w:rsid w:val="00B815E0"/>
+    <w:pPr>
+      <w:spacing w:line="240" w:lineRule="auto"/>
+    </w:pPr>
+    <w:rPr>
+      <w:rFonts w:ascii="Tahoma" w:hAnsi="Tahoma" w:cs="Tahoma"/>
+      <w:sz w:val="16"/>
+      <w:szCs w:val="16"/>
+    </w:rPr>
+  </w:style>
+  <w:style w:type="character" w:customStyle="1" w:styleId="TextodegloboCar">
+    <w:name w:val="Texto de globo Car"/>
+    <w:basedOn w:val="Fuentedeprrafopredeter"/>
+    <w:link w:val="Textodeglobo"/>
+    <w:uiPriority w:val="99"/>
+    <w:semiHidden/>
+    <w:rsid w:val="00B815E0"/>
+    <w:rPr>
+      <w:rFonts w:ascii="Tahoma" w:hAnsi="Tahoma" w:cs="Tahoma"/>
+      <w:sz w:val="16"/>
+      <w:szCs w:val="16"/>
+    </w:rPr>
+  </w:style>
+  <w:style w:type="paragraph" w:styleId="NormalWeb">
+    <w:name w:val="Normal (Web)"/>
+    <w:basedOn w:val="Normal"/>
+    <w:uiPriority w:val="99"/>
+    <w:semiHidden/>
+    <w:unhideWhenUsed/>
+    <w:rsid w:val="00B815E0"/>
+    <w:pPr>
+      <w:pBdr>
+        <w:top w:val="none" w:sz="0" w:space="0" w:color="auto"/>
+        <w:left w:val="none" w:sz="0" w:space="0" w:color="auto"/>
+        <w:bottom w:val="none" w:sz="0" w:space="0" w:color="auto"/>
+        <w:right w:val="none" w:sz="0" w:space="0" w:color="auto"/>
+        <w:between w:val="none" w:sz="0" w:space="0" w:color="auto"/>
+      </w:pBdr>
+      <w:spacing w:before="100" w:beforeAutospacing="1" w:after="100" w:afterAutospacing="1" w:line="240" w:lineRule="auto"/>
+    </w:pPr>
+    <w:rPr>
+      <w:rFonts w:ascii="Times New Roman" w:eastAsia="Times New Roman" w:hAnsi="Times New Roman" w:cs="Times New Roman"/>
+      <w:color w:val="auto"/>
+      <w:sz w:val="24"/>
+      <w:szCs w:val="24"/>
+      <w:lang w:val="es-CR"/>
+    </w:rPr>
   </w:style>
 </w:styles>
 </file>
@@ -2863,7 +3057,7 @@
     </a:clrScheme>
     <a:fontScheme name="Office">
       <a:majorFont>
-        <a:latin typeface="Calibri Light" panose="020F0302020204030204"/>
+        <a:latin typeface="Calibri Light"/>
         <a:ea typeface=""/>
         <a:cs typeface=""/>
         <a:font script="Jpan" typeface="游ゴシック Light"/>
@@ -2915,7 +3109,7 @@
         <a:font script="Tfng" typeface="Ebrima"/>
       </a:majorFont>
       <a:minorFont>
-        <a:latin typeface="Calibri" panose="020F0502020204030204"/>
+        <a:latin typeface="Calibri"/>
         <a:ea typeface=""/>
         <a:cs typeface=""/>
         <a:font script="Jpan" typeface="游明朝"/>
@@ -3109,7 +3303,7 @@
   <a:extraClrSchemeLst/>
   <a:extLst>
     <a:ext uri="{05A4C25C-085E-4340-85A3-A5531E510DB2}">
-      <thm15:themeFamily xmlns:thm15="http://schemas.microsoft.com/office/thememl/2012/main" name="Office Theme" id="{62F939B6-93AF-4DB8-9C6B-D6C7DFDC589F}" vid="{4A3C46E8-61CC-4603-A589-7422A47A8E4A}"/>
+      <thm15:themeFamily xmlns:thm15="http://schemas.microsoft.com/office/thememl/2012/main" xmlns="" name="Office Theme" id="{62F939B6-93AF-4DB8-9C6B-D6C7DFDC589F}" vid="{4A3C46E8-61CC-4603-A589-7422A47A8E4A}"/>
     </a:ext>
   </a:extLst>
 </a:theme>
@@ -3120,7 +3314,7 @@
 </file>
 
 <file path=customXml/itemProps1.xml><?xml version="1.0" encoding="utf-8"?>
-<ds:datastoreItem xmlns:ds="http://schemas.openxmlformats.org/officeDocument/2006/customXml" ds:itemID="{2ECCD7AB-860C-41FF-96E0-6C91D50D2CB1}">
+<ds:datastoreItem xmlns:ds="http://schemas.openxmlformats.org/officeDocument/2006/customXml" ds:itemID="{260830E4-CBED-4A3A-B00C-14E5A3A17550}">
   <ds:schemaRefs>
     <ds:schemaRef ds:uri="http://schemas.openxmlformats.org/officeDocument/2006/bibliography"/>
   </ds:schemaRefs>

</xml_diff>